<commit_message>
noise injected to weight and trained also analysed
</commit_message>
<xml_diff>
--- a/plan.docx
+++ b/plan.docx
@@ -672,6 +672,1974 @@
       </w:r>
     </w:p>
     <w:p>
+      <w:pPr>
+        <w:pStyle w:val="p3"/>
+      </w:pPr>
+      <w:r>
+        <w:drawing>
+          <wp:inline distT="0" distB="0" distL="0" distR="0" wp14:anchorId="22E83645" wp14:editId="22706772">
+            <wp:extent cx="4986867" cy="2503910"/>
+            <wp:effectExtent l="0" t="0" r="4445" b="0"/>
+            <wp:docPr id="748685978" name="Picture 1" descr="A table of numbers with text&#10;&#10;AI-generated content may be incorrect."/>
+            <wp:cNvGraphicFramePr>
+              <a:graphicFrameLocks xmlns:a="http://schemas.openxmlformats.org/drawingml/2006/main" noChangeAspect="1"/>
+            </wp:cNvGraphicFramePr>
+            <a:graphic xmlns:a="http://schemas.openxmlformats.org/drawingml/2006/main">
+              <a:graphicData uri="http://schemas.openxmlformats.org/drawingml/2006/picture">
+                <pic:pic xmlns:pic="http://schemas.openxmlformats.org/drawingml/2006/picture">
+                  <pic:nvPicPr>
+                    <pic:cNvPr id="748685978" name="Picture 1" descr="A table of numbers with text&#10;&#10;AI-generated content may be incorrect."/>
+                    <pic:cNvPicPr/>
+                  </pic:nvPicPr>
+                  <pic:blipFill>
+                    <a:blip r:embed="rId5"/>
+                    <a:stretch>
+                      <a:fillRect/>
+                    </a:stretch>
+                  </pic:blipFill>
+                  <pic:spPr>
+                    <a:xfrm>
+                      <a:off x="0" y="0"/>
+                      <a:ext cx="5003008" cy="2512014"/>
+                    </a:xfrm>
+                    <a:prstGeom prst="rect">
+                      <a:avLst/>
+                    </a:prstGeom>
+                  </pic:spPr>
+                </pic:pic>
+              </a:graphicData>
+            </a:graphic>
+          </wp:inline>
+        </w:drawing>
+      </w:r>
+    </w:p>
+    <w:p>
+      <w:pPr>
+        <w:pStyle w:val="p3"/>
+      </w:pPr>
+      <w:r>
+        <w:lastRenderedPageBreak/>
+        <w:drawing>
+          <wp:inline distT="0" distB="0" distL="0" distR="0" wp14:anchorId="2146B181" wp14:editId="39C61C5F">
+            <wp:extent cx="4186549" cy="3683000"/>
+            <wp:effectExtent l="0" t="0" r="5080" b="0"/>
+            <wp:docPr id="1840653332" name="Picture 1" descr="A graph with blue and yellow bars&#10;&#10;AI-generated content may be incorrect."/>
+            <wp:cNvGraphicFramePr>
+              <a:graphicFrameLocks xmlns:a="http://schemas.openxmlformats.org/drawingml/2006/main" noChangeAspect="1"/>
+            </wp:cNvGraphicFramePr>
+            <a:graphic xmlns:a="http://schemas.openxmlformats.org/drawingml/2006/main">
+              <a:graphicData uri="http://schemas.openxmlformats.org/drawingml/2006/picture">
+                <pic:pic xmlns:pic="http://schemas.openxmlformats.org/drawingml/2006/picture">
+                  <pic:nvPicPr>
+                    <pic:cNvPr id="1840653332" name="Picture 1" descr="A graph with blue and yellow bars&#10;&#10;AI-generated content may be incorrect."/>
+                    <pic:cNvPicPr/>
+                  </pic:nvPicPr>
+                  <pic:blipFill>
+                    <a:blip r:embed="rId6"/>
+                    <a:stretch>
+                      <a:fillRect/>
+                    </a:stretch>
+                  </pic:blipFill>
+                  <pic:spPr>
+                    <a:xfrm>
+                      <a:off x="0" y="0"/>
+                      <a:ext cx="4199149" cy="3694084"/>
+                    </a:xfrm>
+                    <a:prstGeom prst="rect">
+                      <a:avLst/>
+                    </a:prstGeom>
+                  </pic:spPr>
+                </pic:pic>
+              </a:graphicData>
+            </a:graphic>
+          </wp:inline>
+        </w:drawing>
+      </w:r>
+    </w:p>
+    <w:p>
+      <w:pPr>
+        <w:spacing w:after="0" w:line="240" w:lineRule="auto"/>
+        <w:rPr>
+          <w:rFonts w:ascii="Menlo" w:eastAsia="Times New Roman" w:hAnsi="Menlo" w:cs="Menlo"/>
+          <w:kern w:val="0"/>
+          <w:sz w:val="20"/>
+          <w:szCs w:val="20"/>
+          <w14:ligatures w14:val="none"/>
+        </w:rPr>
+      </w:pPr>
+      <w:r>
+        <w:rPr>
+          <w:rFonts w:ascii="Menlo" w:eastAsia="Times New Roman" w:hAnsi="Menlo" w:cs="Menlo"/>
+          <w:color w:val="008013"/>
+          <w:kern w:val="0"/>
+          <w:sz w:val="20"/>
+          <w:szCs w:val="20"/>
+          <w14:ligatures w14:val="none"/>
+        </w:rPr>
+        <w:t>% Compute baseline loss once</w:t>
+      </w:r>
+    </w:p>
+    <w:p>
+      <w:pPr>
+        <w:spacing w:after="0" w:line="240" w:lineRule="auto"/>
+        <w:rPr>
+          <w:rFonts w:ascii="Menlo" w:eastAsia="Times New Roman" w:hAnsi="Menlo" w:cs="Menlo"/>
+          <w:kern w:val="0"/>
+          <w:sz w:val="20"/>
+          <w:szCs w:val="20"/>
+          <w14:ligatures w14:val="none"/>
+        </w:rPr>
+      </w:pPr>
+      <w:proofErr w:type="spellStart"/>
+      <w:r>
+        <w:rPr>
+          <w:rFonts w:ascii="Menlo" w:eastAsia="Times New Roman" w:hAnsi="Menlo" w:cs="Menlo"/>
+          <w:kern w:val="0"/>
+          <w:sz w:val="20"/>
+          <w:szCs w:val="20"/>
+          <w14:ligatures w14:val="none"/>
+        </w:rPr>
+        <w:t>baseline_loss</w:t>
+      </w:r>
+      <w:proofErr w:type="spellEnd"/>
+      <w:r>
+        <w:rPr>
+          <w:rFonts w:ascii="Menlo" w:eastAsia="Times New Roman" w:hAnsi="Menlo" w:cs="Menlo"/>
+          <w:kern w:val="0"/>
+          <w:sz w:val="20"/>
+          <w:szCs w:val="20"/>
+          <w14:ligatures w14:val="none"/>
+        </w:rPr>
+        <w:t xml:space="preserve"> = </w:t>
+      </w:r>
+      <w:proofErr w:type="spellStart"/>
+      <w:r>
+        <w:rPr>
+          <w:rFonts w:ascii="Menlo" w:eastAsia="Times New Roman" w:hAnsi="Menlo" w:cs="Menlo"/>
+          <w:kern w:val="0"/>
+          <w:sz w:val="20"/>
+          <w:szCs w:val="20"/>
+          <w14:ligatures w14:val="none"/>
+        </w:rPr>
+        <w:t>evaluate_model_</w:t>
+      </w:r>
+      <w:proofErr w:type="gramStart"/>
+      <w:r>
+        <w:rPr>
+          <w:rFonts w:ascii="Menlo" w:eastAsia="Times New Roman" w:hAnsi="Menlo" w:cs="Menlo"/>
+          <w:kern w:val="0"/>
+          <w:sz w:val="20"/>
+          <w:szCs w:val="20"/>
+          <w14:ligatures w14:val="none"/>
+        </w:rPr>
+        <w:t>loss</w:t>
+      </w:r>
+      <w:proofErr w:type="spellEnd"/>
+      <w:r>
+        <w:rPr>
+          <w:rFonts w:ascii="Menlo" w:eastAsia="Times New Roman" w:hAnsi="Menlo" w:cs="Menlo"/>
+          <w:kern w:val="0"/>
+          <w:sz w:val="20"/>
+          <w:szCs w:val="20"/>
+          <w14:ligatures w14:val="none"/>
+        </w:rPr>
+        <w:t>(</w:t>
+      </w:r>
+      <w:proofErr w:type="spellStart"/>
+      <w:proofErr w:type="gramEnd"/>
+      <w:r>
+        <w:rPr>
+          <w:rFonts w:ascii="Menlo" w:eastAsia="Times New Roman" w:hAnsi="Menlo" w:cs="Menlo"/>
+          <w:kern w:val="0"/>
+          <w:sz w:val="20"/>
+          <w:szCs w:val="20"/>
+          <w14:ligatures w14:val="none"/>
+        </w:rPr>
+        <w:t>original_weights</w:t>
+      </w:r>
+      <w:proofErr w:type="spellEnd"/>
+      <w:r>
+        <w:rPr>
+          <w:rFonts w:ascii="Menlo" w:eastAsia="Times New Roman" w:hAnsi="Menlo" w:cs="Menlo"/>
+          <w:kern w:val="0"/>
+          <w:sz w:val="20"/>
+          <w:szCs w:val="20"/>
+          <w14:ligatures w14:val="none"/>
+        </w:rPr>
+        <w:t xml:space="preserve">, </w:t>
+      </w:r>
+      <w:proofErr w:type="spellStart"/>
+      <w:r>
+        <w:rPr>
+          <w:rFonts w:ascii="Menlo" w:eastAsia="Times New Roman" w:hAnsi="Menlo" w:cs="Menlo"/>
+          <w:kern w:val="0"/>
+          <w:sz w:val="20"/>
+          <w:szCs w:val="20"/>
+          <w14:ligatures w14:val="none"/>
+        </w:rPr>
+        <w:t>original_bias</w:t>
+      </w:r>
+      <w:proofErr w:type="spellEnd"/>
+      <w:r>
+        <w:rPr>
+          <w:rFonts w:ascii="Menlo" w:eastAsia="Times New Roman" w:hAnsi="Menlo" w:cs="Menlo"/>
+          <w:kern w:val="0"/>
+          <w:sz w:val="20"/>
+          <w:szCs w:val="20"/>
+          <w14:ligatures w14:val="none"/>
+        </w:rPr>
+        <w:t xml:space="preserve">, </w:t>
+      </w:r>
+      <w:proofErr w:type="spellStart"/>
+      <w:r>
+        <w:rPr>
+          <w:rFonts w:ascii="Menlo" w:eastAsia="Times New Roman" w:hAnsi="Menlo" w:cs="Menlo"/>
+          <w:kern w:val="0"/>
+          <w:sz w:val="20"/>
+          <w:szCs w:val="20"/>
+          <w14:ligatures w14:val="none"/>
+        </w:rPr>
+        <w:t>X_train_original</w:t>
+      </w:r>
+      <w:proofErr w:type="spellEnd"/>
+      <w:proofErr w:type="gramStart"/>
+      <w:r>
+        <w:rPr>
+          <w:rFonts w:ascii="Menlo" w:eastAsia="Times New Roman" w:hAnsi="Menlo" w:cs="Menlo"/>
+          <w:kern w:val="0"/>
+          <w:sz w:val="20"/>
+          <w:szCs w:val="20"/>
+          <w14:ligatures w14:val="none"/>
+        </w:rPr>
+        <w:t>);</w:t>
+      </w:r>
+      <w:proofErr w:type="gramEnd"/>
+    </w:p>
+    <w:p>
+      <w:pPr>
+        <w:spacing w:after="0" w:line="240" w:lineRule="auto"/>
+        <w:rPr>
+          <w:rFonts w:ascii="Menlo" w:eastAsia="Times New Roman" w:hAnsi="Menlo" w:cs="Menlo"/>
+          <w:kern w:val="0"/>
+          <w:sz w:val="20"/>
+          <w:szCs w:val="20"/>
+          <w14:ligatures w14:val="none"/>
+        </w:rPr>
+      </w:pPr>
+    </w:p>
+    <w:p>
+      <w:pPr>
+        <w:spacing w:after="0" w:line="240" w:lineRule="auto"/>
+        <w:rPr>
+          <w:rFonts w:ascii="Menlo" w:eastAsia="Times New Roman" w:hAnsi="Menlo" w:cs="Menlo"/>
+          <w:kern w:val="0"/>
+          <w:sz w:val="20"/>
+          <w:szCs w:val="20"/>
+          <w14:ligatures w14:val="none"/>
+        </w:rPr>
+      </w:pPr>
+      <w:r>
+        <w:rPr>
+          <w:rFonts w:ascii="Menlo" w:eastAsia="Times New Roman" w:hAnsi="Menlo" w:cs="Menlo"/>
+          <w:color w:val="008013"/>
+          <w:kern w:val="0"/>
+          <w:sz w:val="20"/>
+          <w:szCs w:val="20"/>
+          <w14:ligatures w14:val="none"/>
+        </w:rPr>
+        <w:t xml:space="preserve">% Initialize table with </w:t>
+      </w:r>
+      <w:proofErr w:type="spellStart"/>
+      <w:r>
+        <w:rPr>
+          <w:rFonts w:ascii="Menlo" w:eastAsia="Times New Roman" w:hAnsi="Menlo" w:cs="Menlo"/>
+          <w:color w:val="008013"/>
+          <w:kern w:val="0"/>
+          <w:sz w:val="20"/>
+          <w:szCs w:val="20"/>
+          <w14:ligatures w14:val="none"/>
+        </w:rPr>
+        <w:t>DeltaLoss</w:t>
+      </w:r>
+      <w:proofErr w:type="spellEnd"/>
+      <w:r>
+        <w:rPr>
+          <w:rFonts w:ascii="Menlo" w:eastAsia="Times New Roman" w:hAnsi="Menlo" w:cs="Menlo"/>
+          <w:color w:val="008013"/>
+          <w:kern w:val="0"/>
+          <w:sz w:val="20"/>
+          <w:szCs w:val="20"/>
+          <w14:ligatures w14:val="none"/>
+        </w:rPr>
+        <w:t xml:space="preserve"> included</w:t>
+      </w:r>
+    </w:p>
+    <w:p>
+      <w:pPr>
+        <w:spacing w:after="0" w:line="240" w:lineRule="auto"/>
+        <w:rPr>
+          <w:rFonts w:ascii="Menlo" w:eastAsia="Times New Roman" w:hAnsi="Menlo" w:cs="Menlo"/>
+          <w:kern w:val="0"/>
+          <w:sz w:val="20"/>
+          <w:szCs w:val="20"/>
+          <w14:ligatures w14:val="none"/>
+        </w:rPr>
+      </w:pPr>
+      <w:r>
+        <w:rPr>
+          <w:rFonts w:ascii="Menlo" w:eastAsia="Times New Roman" w:hAnsi="Menlo" w:cs="Menlo"/>
+          <w:kern w:val="0"/>
+          <w:sz w:val="20"/>
+          <w:szCs w:val="20"/>
+          <w14:ligatures w14:val="none"/>
+        </w:rPr>
+        <w:t xml:space="preserve">results = </w:t>
+      </w:r>
+      <w:proofErr w:type="gramStart"/>
+      <w:r>
+        <w:rPr>
+          <w:rFonts w:ascii="Menlo" w:eastAsia="Times New Roman" w:hAnsi="Menlo" w:cs="Menlo"/>
+          <w:kern w:val="0"/>
+          <w:sz w:val="20"/>
+          <w:szCs w:val="20"/>
+          <w14:ligatures w14:val="none"/>
+        </w:rPr>
+        <w:t>table(</w:t>
+      </w:r>
+      <w:proofErr w:type="gramEnd"/>
+      <w:r>
+        <w:rPr>
+          <w:rFonts w:ascii="Menlo" w:eastAsia="Times New Roman" w:hAnsi="Menlo" w:cs="Menlo"/>
+          <w:color w:val="A709F5"/>
+          <w:kern w:val="0"/>
+          <w:sz w:val="20"/>
+          <w:szCs w:val="20"/>
+          <w14:ligatures w14:val="none"/>
+        </w:rPr>
+        <w:t>'Size'</w:t>
+      </w:r>
+      <w:r>
+        <w:rPr>
+          <w:rFonts w:ascii="Menlo" w:eastAsia="Times New Roman" w:hAnsi="Menlo" w:cs="Menlo"/>
+          <w:kern w:val="0"/>
+          <w:sz w:val="20"/>
+          <w:szCs w:val="20"/>
+          <w14:ligatures w14:val="none"/>
+        </w:rPr>
+        <w:t xml:space="preserve">, [0 4], </w:t>
+      </w:r>
+      <w:r>
+        <w:rPr>
+          <w:rFonts w:ascii="Menlo" w:eastAsia="Times New Roman" w:hAnsi="Menlo" w:cs="Menlo"/>
+          <w:color w:val="0E00FF"/>
+          <w:kern w:val="0"/>
+          <w:sz w:val="20"/>
+          <w:szCs w:val="20"/>
+          <w14:ligatures w14:val="none"/>
+        </w:rPr>
+        <w:t>...</w:t>
+      </w:r>
+    </w:p>
+    <w:p>
+      <w:pPr>
+        <w:spacing w:after="0" w:line="240" w:lineRule="auto"/>
+        <w:rPr>
+          <w:rFonts w:ascii="Menlo" w:eastAsia="Times New Roman" w:hAnsi="Menlo" w:cs="Menlo"/>
+          <w:kern w:val="0"/>
+          <w:sz w:val="20"/>
+          <w:szCs w:val="20"/>
+          <w14:ligatures w14:val="none"/>
+        </w:rPr>
+      </w:pPr>
+      <w:r>
+        <w:rPr>
+          <w:rFonts w:ascii="Menlo" w:eastAsia="Times New Roman" w:hAnsi="Menlo" w:cs="Menlo"/>
+          <w:kern w:val="0"/>
+          <w:sz w:val="20"/>
+          <w:szCs w:val="20"/>
+          <w14:ligatures w14:val="none"/>
+        </w:rPr>
+        <w:t xml:space="preserve">    </w:t>
+      </w:r>
+      <w:r>
+        <w:rPr>
+          <w:rFonts w:ascii="Menlo" w:eastAsia="Times New Roman" w:hAnsi="Menlo" w:cs="Menlo"/>
+          <w:color w:val="A709F5"/>
+          <w:kern w:val="0"/>
+          <w:sz w:val="20"/>
+          <w:szCs w:val="20"/>
+          <w14:ligatures w14:val="none"/>
+        </w:rPr>
+        <w:t>'</w:t>
+      </w:r>
+      <w:proofErr w:type="spellStart"/>
+      <w:r>
+        <w:rPr>
+          <w:rFonts w:ascii="Menlo" w:eastAsia="Times New Roman" w:hAnsi="Menlo" w:cs="Menlo"/>
+          <w:color w:val="A709F5"/>
+          <w:kern w:val="0"/>
+          <w:sz w:val="20"/>
+          <w:szCs w:val="20"/>
+          <w14:ligatures w14:val="none"/>
+        </w:rPr>
+        <w:t>VariableTypes</w:t>
+      </w:r>
+      <w:proofErr w:type="spellEnd"/>
+      <w:r>
+        <w:rPr>
+          <w:rFonts w:ascii="Menlo" w:eastAsia="Times New Roman" w:hAnsi="Menlo" w:cs="Menlo"/>
+          <w:color w:val="A709F5"/>
+          <w:kern w:val="0"/>
+          <w:sz w:val="20"/>
+          <w:szCs w:val="20"/>
+          <w14:ligatures w14:val="none"/>
+        </w:rPr>
+        <w:t>'</w:t>
+      </w:r>
+      <w:r>
+        <w:rPr>
+          <w:rFonts w:ascii="Menlo" w:eastAsia="Times New Roman" w:hAnsi="Menlo" w:cs="Menlo"/>
+          <w:kern w:val="0"/>
+          <w:sz w:val="20"/>
+          <w:szCs w:val="20"/>
+          <w14:ligatures w14:val="none"/>
+        </w:rPr>
+        <w:t>, {</w:t>
+      </w:r>
+      <w:r>
+        <w:rPr>
+          <w:rFonts w:ascii="Menlo" w:eastAsia="Times New Roman" w:hAnsi="Menlo" w:cs="Menlo"/>
+          <w:color w:val="A709F5"/>
+          <w:kern w:val="0"/>
+          <w:sz w:val="20"/>
+          <w:szCs w:val="20"/>
+          <w14:ligatures w14:val="none"/>
+        </w:rPr>
+        <w:t>'string'</w:t>
+      </w:r>
+      <w:r>
+        <w:rPr>
+          <w:rFonts w:ascii="Menlo" w:eastAsia="Times New Roman" w:hAnsi="Menlo" w:cs="Menlo"/>
+          <w:kern w:val="0"/>
+          <w:sz w:val="20"/>
+          <w:szCs w:val="20"/>
+          <w14:ligatures w14:val="none"/>
+        </w:rPr>
+        <w:t xml:space="preserve">, </w:t>
+      </w:r>
+      <w:r>
+        <w:rPr>
+          <w:rFonts w:ascii="Menlo" w:eastAsia="Times New Roman" w:hAnsi="Menlo" w:cs="Menlo"/>
+          <w:color w:val="A709F5"/>
+          <w:kern w:val="0"/>
+          <w:sz w:val="20"/>
+          <w:szCs w:val="20"/>
+          <w14:ligatures w14:val="none"/>
+        </w:rPr>
+        <w:t>'double'</w:t>
+      </w:r>
+      <w:r>
+        <w:rPr>
+          <w:rFonts w:ascii="Menlo" w:eastAsia="Times New Roman" w:hAnsi="Menlo" w:cs="Menlo"/>
+          <w:kern w:val="0"/>
+          <w:sz w:val="20"/>
+          <w:szCs w:val="20"/>
+          <w14:ligatures w14:val="none"/>
+        </w:rPr>
+        <w:t xml:space="preserve">, </w:t>
+      </w:r>
+      <w:r>
+        <w:rPr>
+          <w:rFonts w:ascii="Menlo" w:eastAsia="Times New Roman" w:hAnsi="Menlo" w:cs="Menlo"/>
+          <w:color w:val="A709F5"/>
+          <w:kern w:val="0"/>
+          <w:sz w:val="20"/>
+          <w:szCs w:val="20"/>
+          <w14:ligatures w14:val="none"/>
+        </w:rPr>
+        <w:t>'double'</w:t>
+      </w:r>
+      <w:r>
+        <w:rPr>
+          <w:rFonts w:ascii="Menlo" w:eastAsia="Times New Roman" w:hAnsi="Menlo" w:cs="Menlo"/>
+          <w:kern w:val="0"/>
+          <w:sz w:val="20"/>
+          <w:szCs w:val="20"/>
+          <w14:ligatures w14:val="none"/>
+        </w:rPr>
+        <w:t xml:space="preserve">, </w:t>
+      </w:r>
+      <w:r>
+        <w:rPr>
+          <w:rFonts w:ascii="Menlo" w:eastAsia="Times New Roman" w:hAnsi="Menlo" w:cs="Menlo"/>
+          <w:color w:val="A709F5"/>
+          <w:kern w:val="0"/>
+          <w:sz w:val="20"/>
+          <w:szCs w:val="20"/>
+          <w14:ligatures w14:val="none"/>
+        </w:rPr>
+        <w:t>'double'</w:t>
+      </w:r>
+      <w:r>
+        <w:rPr>
+          <w:rFonts w:ascii="Menlo" w:eastAsia="Times New Roman" w:hAnsi="Menlo" w:cs="Menlo"/>
+          <w:kern w:val="0"/>
+          <w:sz w:val="20"/>
+          <w:szCs w:val="20"/>
+          <w14:ligatures w14:val="none"/>
+        </w:rPr>
+        <w:t xml:space="preserve">}, </w:t>
+      </w:r>
+      <w:r>
+        <w:rPr>
+          <w:rFonts w:ascii="Menlo" w:eastAsia="Times New Roman" w:hAnsi="Menlo" w:cs="Menlo"/>
+          <w:color w:val="0E00FF"/>
+          <w:kern w:val="0"/>
+          <w:sz w:val="20"/>
+          <w:szCs w:val="20"/>
+          <w14:ligatures w14:val="none"/>
+        </w:rPr>
+        <w:t>...</w:t>
+      </w:r>
+    </w:p>
+    <w:p>
+      <w:pPr>
+        <w:spacing w:after="0" w:line="240" w:lineRule="auto"/>
+        <w:rPr>
+          <w:rFonts w:ascii="Menlo" w:eastAsia="Times New Roman" w:hAnsi="Menlo" w:cs="Menlo"/>
+          <w:kern w:val="0"/>
+          <w:sz w:val="20"/>
+          <w:szCs w:val="20"/>
+          <w14:ligatures w14:val="none"/>
+        </w:rPr>
+      </w:pPr>
+      <w:r>
+        <w:rPr>
+          <w:rFonts w:ascii="Menlo" w:eastAsia="Times New Roman" w:hAnsi="Menlo" w:cs="Menlo"/>
+          <w:kern w:val="0"/>
+          <w:sz w:val="20"/>
+          <w:szCs w:val="20"/>
+          <w14:ligatures w14:val="none"/>
+        </w:rPr>
+        <w:t xml:space="preserve">    </w:t>
+      </w:r>
+      <w:r>
+        <w:rPr>
+          <w:rFonts w:ascii="Menlo" w:eastAsia="Times New Roman" w:hAnsi="Menlo" w:cs="Menlo"/>
+          <w:color w:val="A709F5"/>
+          <w:kern w:val="0"/>
+          <w:sz w:val="20"/>
+          <w:szCs w:val="20"/>
+          <w14:ligatures w14:val="none"/>
+        </w:rPr>
+        <w:t>'</w:t>
+      </w:r>
+      <w:proofErr w:type="spellStart"/>
+      <w:r>
+        <w:rPr>
+          <w:rFonts w:ascii="Menlo" w:eastAsia="Times New Roman" w:hAnsi="Menlo" w:cs="Menlo"/>
+          <w:color w:val="A709F5"/>
+          <w:kern w:val="0"/>
+          <w:sz w:val="20"/>
+          <w:szCs w:val="20"/>
+          <w14:ligatures w14:val="none"/>
+        </w:rPr>
+        <w:t>VariableNames</w:t>
+      </w:r>
+      <w:proofErr w:type="spellEnd"/>
+      <w:r>
+        <w:rPr>
+          <w:rFonts w:ascii="Menlo" w:eastAsia="Times New Roman" w:hAnsi="Menlo" w:cs="Menlo"/>
+          <w:color w:val="A709F5"/>
+          <w:kern w:val="0"/>
+          <w:sz w:val="20"/>
+          <w:szCs w:val="20"/>
+          <w14:ligatures w14:val="none"/>
+        </w:rPr>
+        <w:t>'</w:t>
+      </w:r>
+      <w:r>
+        <w:rPr>
+          <w:rFonts w:ascii="Menlo" w:eastAsia="Times New Roman" w:hAnsi="Menlo" w:cs="Menlo"/>
+          <w:kern w:val="0"/>
+          <w:sz w:val="20"/>
+          <w:szCs w:val="20"/>
+          <w14:ligatures w14:val="none"/>
+        </w:rPr>
+        <w:t>, {</w:t>
+      </w:r>
+      <w:r>
+        <w:rPr>
+          <w:rFonts w:ascii="Menlo" w:eastAsia="Times New Roman" w:hAnsi="Menlo" w:cs="Menlo"/>
+          <w:color w:val="A709F5"/>
+          <w:kern w:val="0"/>
+          <w:sz w:val="20"/>
+          <w:szCs w:val="20"/>
+          <w14:ligatures w14:val="none"/>
+        </w:rPr>
+        <w:t>'</w:t>
+      </w:r>
+      <w:proofErr w:type="spellStart"/>
+      <w:r>
+        <w:rPr>
+          <w:rFonts w:ascii="Menlo" w:eastAsia="Times New Roman" w:hAnsi="Menlo" w:cs="Menlo"/>
+          <w:color w:val="A709F5"/>
+          <w:kern w:val="0"/>
+          <w:sz w:val="20"/>
+          <w:szCs w:val="20"/>
+          <w14:ligatures w14:val="none"/>
+        </w:rPr>
+        <w:t>LayerName</w:t>
+      </w:r>
+      <w:proofErr w:type="spellEnd"/>
+      <w:r>
+        <w:rPr>
+          <w:rFonts w:ascii="Menlo" w:eastAsia="Times New Roman" w:hAnsi="Menlo" w:cs="Menlo"/>
+          <w:color w:val="A709F5"/>
+          <w:kern w:val="0"/>
+          <w:sz w:val="20"/>
+          <w:szCs w:val="20"/>
+          <w14:ligatures w14:val="none"/>
+        </w:rPr>
+        <w:t>'</w:t>
+      </w:r>
+      <w:r>
+        <w:rPr>
+          <w:rFonts w:ascii="Menlo" w:eastAsia="Times New Roman" w:hAnsi="Menlo" w:cs="Menlo"/>
+          <w:kern w:val="0"/>
+          <w:sz w:val="20"/>
+          <w:szCs w:val="20"/>
+          <w14:ligatures w14:val="none"/>
+        </w:rPr>
+        <w:t xml:space="preserve">, </w:t>
+      </w:r>
+      <w:r>
+        <w:rPr>
+          <w:rFonts w:ascii="Menlo" w:eastAsia="Times New Roman" w:hAnsi="Menlo" w:cs="Menlo"/>
+          <w:color w:val="A709F5"/>
+          <w:kern w:val="0"/>
+          <w:sz w:val="20"/>
+          <w:szCs w:val="20"/>
+          <w14:ligatures w14:val="none"/>
+        </w:rPr>
+        <w:t>'Noise'</w:t>
+      </w:r>
+      <w:r>
+        <w:rPr>
+          <w:rFonts w:ascii="Menlo" w:eastAsia="Times New Roman" w:hAnsi="Menlo" w:cs="Menlo"/>
+          <w:kern w:val="0"/>
+          <w:sz w:val="20"/>
+          <w:szCs w:val="20"/>
+          <w14:ligatures w14:val="none"/>
+        </w:rPr>
+        <w:t xml:space="preserve">, </w:t>
+      </w:r>
+      <w:r>
+        <w:rPr>
+          <w:rFonts w:ascii="Menlo" w:eastAsia="Times New Roman" w:hAnsi="Menlo" w:cs="Menlo"/>
+          <w:color w:val="A709F5"/>
+          <w:kern w:val="0"/>
+          <w:sz w:val="20"/>
+          <w:szCs w:val="20"/>
+          <w14:ligatures w14:val="none"/>
+        </w:rPr>
+        <w:t>'Loss'</w:t>
+      </w:r>
+      <w:r>
+        <w:rPr>
+          <w:rFonts w:ascii="Menlo" w:eastAsia="Times New Roman" w:hAnsi="Menlo" w:cs="Menlo"/>
+          <w:kern w:val="0"/>
+          <w:sz w:val="20"/>
+          <w:szCs w:val="20"/>
+          <w14:ligatures w14:val="none"/>
+        </w:rPr>
+        <w:t xml:space="preserve">, </w:t>
+      </w:r>
+      <w:r>
+        <w:rPr>
+          <w:rFonts w:ascii="Menlo" w:eastAsia="Times New Roman" w:hAnsi="Menlo" w:cs="Menlo"/>
+          <w:color w:val="A709F5"/>
+          <w:kern w:val="0"/>
+          <w:sz w:val="20"/>
+          <w:szCs w:val="20"/>
+          <w14:ligatures w14:val="none"/>
+        </w:rPr>
+        <w:t>'</w:t>
+      </w:r>
+      <w:proofErr w:type="spellStart"/>
+      <w:r>
+        <w:rPr>
+          <w:rFonts w:ascii="Menlo" w:eastAsia="Times New Roman" w:hAnsi="Menlo" w:cs="Menlo"/>
+          <w:color w:val="A709F5"/>
+          <w:kern w:val="0"/>
+          <w:sz w:val="20"/>
+          <w:szCs w:val="20"/>
+          <w14:ligatures w14:val="none"/>
+        </w:rPr>
+        <w:t>DeltaLoss</w:t>
+      </w:r>
+      <w:proofErr w:type="spellEnd"/>
+      <w:r>
+        <w:rPr>
+          <w:rFonts w:ascii="Menlo" w:eastAsia="Times New Roman" w:hAnsi="Menlo" w:cs="Menlo"/>
+          <w:color w:val="A709F5"/>
+          <w:kern w:val="0"/>
+          <w:sz w:val="20"/>
+          <w:szCs w:val="20"/>
+          <w14:ligatures w14:val="none"/>
+        </w:rPr>
+        <w:t>'</w:t>
+      </w:r>
+      <w:r>
+        <w:rPr>
+          <w:rFonts w:ascii="Menlo" w:eastAsia="Times New Roman" w:hAnsi="Menlo" w:cs="Menlo"/>
+          <w:kern w:val="0"/>
+          <w:sz w:val="20"/>
+          <w:szCs w:val="20"/>
+          <w14:ligatures w14:val="none"/>
+        </w:rPr>
+        <w:t>}</w:t>
+      </w:r>
+      <w:proofErr w:type="gramStart"/>
+      <w:r>
+        <w:rPr>
+          <w:rFonts w:ascii="Menlo" w:eastAsia="Times New Roman" w:hAnsi="Menlo" w:cs="Menlo"/>
+          <w:kern w:val="0"/>
+          <w:sz w:val="20"/>
+          <w:szCs w:val="20"/>
+          <w14:ligatures w14:val="none"/>
+        </w:rPr>
+        <w:t>);</w:t>
+      </w:r>
+      <w:proofErr w:type="gramEnd"/>
+    </w:p>
+    <w:p>
+      <w:pPr>
+        <w:spacing w:after="0" w:line="240" w:lineRule="auto"/>
+        <w:rPr>
+          <w:rFonts w:ascii="Menlo" w:eastAsia="Times New Roman" w:hAnsi="Menlo" w:cs="Menlo"/>
+          <w:kern w:val="0"/>
+          <w:sz w:val="20"/>
+          <w:szCs w:val="20"/>
+          <w14:ligatures w14:val="none"/>
+        </w:rPr>
+      </w:pPr>
+    </w:p>
+    <w:p>
+      <w:pPr>
+        <w:spacing w:after="0" w:line="240" w:lineRule="auto"/>
+        <w:rPr>
+          <w:rFonts w:ascii="Menlo" w:eastAsia="Times New Roman" w:hAnsi="Menlo" w:cs="Menlo"/>
+          <w:kern w:val="0"/>
+          <w:sz w:val="20"/>
+          <w:szCs w:val="20"/>
+          <w14:ligatures w14:val="none"/>
+        </w:rPr>
+      </w:pPr>
+      <w:r>
+        <w:rPr>
+          <w:rFonts w:ascii="Menlo" w:eastAsia="Times New Roman" w:hAnsi="Menlo" w:cs="Menlo"/>
+          <w:color w:val="008013"/>
+          <w:kern w:val="0"/>
+          <w:sz w:val="20"/>
+          <w:szCs w:val="20"/>
+          <w14:ligatures w14:val="none"/>
+        </w:rPr>
+        <w:t>% Loop and compute everything in one pass</w:t>
+      </w:r>
+    </w:p>
+    <w:p>
+      <w:pPr>
+        <w:spacing w:after="0" w:line="240" w:lineRule="auto"/>
+        <w:rPr>
+          <w:rFonts w:ascii="Menlo" w:eastAsia="Times New Roman" w:hAnsi="Menlo" w:cs="Menlo"/>
+          <w:kern w:val="0"/>
+          <w:sz w:val="20"/>
+          <w:szCs w:val="20"/>
+          <w14:ligatures w14:val="none"/>
+        </w:rPr>
+      </w:pPr>
+      <w:r>
+        <w:rPr>
+          <w:rFonts w:ascii="Menlo" w:eastAsia="Times New Roman" w:hAnsi="Menlo" w:cs="Menlo"/>
+          <w:color w:val="0E00FF"/>
+          <w:kern w:val="0"/>
+          <w:sz w:val="20"/>
+          <w:szCs w:val="20"/>
+          <w14:ligatures w14:val="none"/>
+        </w:rPr>
+        <w:t xml:space="preserve">for </w:t>
+      </w:r>
+      <w:proofErr w:type="spellStart"/>
+      <w:r>
+        <w:rPr>
+          <w:rFonts w:ascii="Menlo" w:eastAsia="Times New Roman" w:hAnsi="Menlo" w:cs="Menlo"/>
+          <w:kern w:val="0"/>
+          <w:sz w:val="20"/>
+          <w:szCs w:val="20"/>
+          <w14:ligatures w14:val="none"/>
+        </w:rPr>
+        <w:t>i</w:t>
+      </w:r>
+      <w:proofErr w:type="spellEnd"/>
+      <w:r>
+        <w:rPr>
+          <w:rFonts w:ascii="Menlo" w:eastAsia="Times New Roman" w:hAnsi="Menlo" w:cs="Menlo"/>
+          <w:kern w:val="0"/>
+          <w:sz w:val="20"/>
+          <w:szCs w:val="20"/>
+          <w14:ligatures w14:val="none"/>
+        </w:rPr>
+        <w:t xml:space="preserve"> = </w:t>
+      </w:r>
+      <w:proofErr w:type="gramStart"/>
+      <w:r>
+        <w:rPr>
+          <w:rFonts w:ascii="Menlo" w:eastAsia="Times New Roman" w:hAnsi="Menlo" w:cs="Menlo"/>
+          <w:kern w:val="0"/>
+          <w:sz w:val="20"/>
+          <w:szCs w:val="20"/>
+          <w14:ligatures w14:val="none"/>
+        </w:rPr>
+        <w:t>1:length</w:t>
+      </w:r>
+      <w:proofErr w:type="gramEnd"/>
+      <w:r>
+        <w:rPr>
+          <w:rFonts w:ascii="Menlo" w:eastAsia="Times New Roman" w:hAnsi="Menlo" w:cs="Menlo"/>
+          <w:kern w:val="0"/>
+          <w:sz w:val="20"/>
+          <w:szCs w:val="20"/>
+          <w14:ligatures w14:val="none"/>
+        </w:rPr>
+        <w:t>(</w:t>
+      </w:r>
+      <w:proofErr w:type="spellStart"/>
+      <w:r>
+        <w:rPr>
+          <w:rFonts w:ascii="Menlo" w:eastAsia="Times New Roman" w:hAnsi="Menlo" w:cs="Menlo"/>
+          <w:kern w:val="0"/>
+          <w:sz w:val="20"/>
+          <w:szCs w:val="20"/>
+          <w14:ligatures w14:val="none"/>
+        </w:rPr>
+        <w:t>Layer_Names</w:t>
+      </w:r>
+      <w:proofErr w:type="spellEnd"/>
+      <w:r>
+        <w:rPr>
+          <w:rFonts w:ascii="Menlo" w:eastAsia="Times New Roman" w:hAnsi="Menlo" w:cs="Menlo"/>
+          <w:kern w:val="0"/>
+          <w:sz w:val="20"/>
+          <w:szCs w:val="20"/>
+          <w14:ligatures w14:val="none"/>
+        </w:rPr>
+        <w:t>)</w:t>
+      </w:r>
+    </w:p>
+    <w:p>
+      <w:pPr>
+        <w:spacing w:after="0" w:line="240" w:lineRule="auto"/>
+        <w:rPr>
+          <w:rFonts w:ascii="Menlo" w:eastAsia="Times New Roman" w:hAnsi="Menlo" w:cs="Menlo"/>
+          <w:kern w:val="0"/>
+          <w:sz w:val="20"/>
+          <w:szCs w:val="20"/>
+          <w14:ligatures w14:val="none"/>
+        </w:rPr>
+      </w:pPr>
+      <w:r>
+        <w:rPr>
+          <w:rFonts w:ascii="Menlo" w:eastAsia="Times New Roman" w:hAnsi="Menlo" w:cs="Menlo"/>
+          <w:kern w:val="0"/>
+          <w:sz w:val="20"/>
+          <w:szCs w:val="20"/>
+          <w14:ligatures w14:val="none"/>
+        </w:rPr>
+        <w:t xml:space="preserve">    </w:t>
+      </w:r>
+      <w:r>
+        <w:rPr>
+          <w:rFonts w:ascii="Menlo" w:eastAsia="Times New Roman" w:hAnsi="Menlo" w:cs="Menlo"/>
+          <w:color w:val="0E00FF"/>
+          <w:kern w:val="0"/>
+          <w:sz w:val="20"/>
+          <w:szCs w:val="20"/>
+          <w14:ligatures w14:val="none"/>
+        </w:rPr>
+        <w:t xml:space="preserve">for </w:t>
+      </w:r>
+      <w:r>
+        <w:rPr>
+          <w:rFonts w:ascii="Menlo" w:eastAsia="Times New Roman" w:hAnsi="Menlo" w:cs="Menlo"/>
+          <w:kern w:val="0"/>
+          <w:sz w:val="20"/>
+          <w:szCs w:val="20"/>
+          <w14:ligatures w14:val="none"/>
+        </w:rPr>
+        <w:t xml:space="preserve">j = </w:t>
+      </w:r>
+      <w:proofErr w:type="gramStart"/>
+      <w:r>
+        <w:rPr>
+          <w:rFonts w:ascii="Menlo" w:eastAsia="Times New Roman" w:hAnsi="Menlo" w:cs="Menlo"/>
+          <w:kern w:val="0"/>
+          <w:sz w:val="20"/>
+          <w:szCs w:val="20"/>
+          <w14:ligatures w14:val="none"/>
+        </w:rPr>
+        <w:t>1:length</w:t>
+      </w:r>
+      <w:proofErr w:type="gramEnd"/>
+      <w:r>
+        <w:rPr>
+          <w:rFonts w:ascii="Menlo" w:eastAsia="Times New Roman" w:hAnsi="Menlo" w:cs="Menlo"/>
+          <w:kern w:val="0"/>
+          <w:sz w:val="20"/>
+          <w:szCs w:val="20"/>
+          <w14:ligatures w14:val="none"/>
+        </w:rPr>
+        <w:t>(</w:t>
+      </w:r>
+      <w:proofErr w:type="spellStart"/>
+      <w:r>
+        <w:rPr>
+          <w:rFonts w:ascii="Menlo" w:eastAsia="Times New Roman" w:hAnsi="Menlo" w:cs="Menlo"/>
+          <w:kern w:val="0"/>
+          <w:sz w:val="20"/>
+          <w:szCs w:val="20"/>
+          <w14:ligatures w14:val="none"/>
+        </w:rPr>
+        <w:t>Noise_Levels</w:t>
+      </w:r>
+      <w:proofErr w:type="spellEnd"/>
+      <w:r>
+        <w:rPr>
+          <w:rFonts w:ascii="Menlo" w:eastAsia="Times New Roman" w:hAnsi="Menlo" w:cs="Menlo"/>
+          <w:kern w:val="0"/>
+          <w:sz w:val="20"/>
+          <w:szCs w:val="20"/>
+          <w14:ligatures w14:val="none"/>
+        </w:rPr>
+        <w:t>)</w:t>
+      </w:r>
+    </w:p>
+    <w:p>
+      <w:pPr>
+        <w:spacing w:after="0" w:line="240" w:lineRule="auto"/>
+        <w:rPr>
+          <w:rFonts w:ascii="Menlo" w:eastAsia="Times New Roman" w:hAnsi="Menlo" w:cs="Menlo"/>
+          <w:kern w:val="0"/>
+          <w:sz w:val="20"/>
+          <w:szCs w:val="20"/>
+          <w14:ligatures w14:val="none"/>
+        </w:rPr>
+      </w:pPr>
+      <w:r>
+        <w:rPr>
+          <w:rFonts w:ascii="Menlo" w:eastAsia="Times New Roman" w:hAnsi="Menlo" w:cs="Menlo"/>
+          <w:kern w:val="0"/>
+          <w:sz w:val="20"/>
+          <w:szCs w:val="20"/>
+          <w14:ligatures w14:val="none"/>
+        </w:rPr>
+        <w:t xml:space="preserve">        </w:t>
+      </w:r>
+      <w:proofErr w:type="spellStart"/>
+      <w:r>
+        <w:rPr>
+          <w:rFonts w:ascii="Menlo" w:eastAsia="Times New Roman" w:hAnsi="Menlo" w:cs="Menlo"/>
+          <w:kern w:val="0"/>
+          <w:sz w:val="20"/>
+          <w:szCs w:val="20"/>
+          <w14:ligatures w14:val="none"/>
+        </w:rPr>
+        <w:t>current_layer</w:t>
+      </w:r>
+      <w:proofErr w:type="spellEnd"/>
+      <w:r>
+        <w:rPr>
+          <w:rFonts w:ascii="Menlo" w:eastAsia="Times New Roman" w:hAnsi="Menlo" w:cs="Menlo"/>
+          <w:kern w:val="0"/>
+          <w:sz w:val="20"/>
+          <w:szCs w:val="20"/>
+          <w14:ligatures w14:val="none"/>
+        </w:rPr>
+        <w:t xml:space="preserve"> = </w:t>
+      </w:r>
+      <w:proofErr w:type="spellStart"/>
+      <w:r>
+        <w:rPr>
+          <w:rFonts w:ascii="Menlo" w:eastAsia="Times New Roman" w:hAnsi="Menlo" w:cs="Menlo"/>
+          <w:kern w:val="0"/>
+          <w:sz w:val="20"/>
+          <w:szCs w:val="20"/>
+          <w14:ligatures w14:val="none"/>
+        </w:rPr>
+        <w:t>Layer_Names</w:t>
+      </w:r>
+      <w:proofErr w:type="spellEnd"/>
+      <w:r>
+        <w:rPr>
+          <w:rFonts w:ascii="Menlo" w:eastAsia="Times New Roman" w:hAnsi="Menlo" w:cs="Menlo"/>
+          <w:kern w:val="0"/>
+          <w:sz w:val="20"/>
+          <w:szCs w:val="20"/>
+          <w14:ligatures w14:val="none"/>
+        </w:rPr>
+        <w:t>(</w:t>
+      </w:r>
+      <w:proofErr w:type="spellStart"/>
+      <w:r>
+        <w:rPr>
+          <w:rFonts w:ascii="Menlo" w:eastAsia="Times New Roman" w:hAnsi="Menlo" w:cs="Menlo"/>
+          <w:kern w:val="0"/>
+          <w:sz w:val="20"/>
+          <w:szCs w:val="20"/>
+          <w14:ligatures w14:val="none"/>
+        </w:rPr>
+        <w:t>i</w:t>
+      </w:r>
+      <w:proofErr w:type="spellEnd"/>
+      <w:proofErr w:type="gramStart"/>
+      <w:r>
+        <w:rPr>
+          <w:rFonts w:ascii="Menlo" w:eastAsia="Times New Roman" w:hAnsi="Menlo" w:cs="Menlo"/>
+          <w:kern w:val="0"/>
+          <w:sz w:val="20"/>
+          <w:szCs w:val="20"/>
+          <w14:ligatures w14:val="none"/>
+        </w:rPr>
+        <w:t>);</w:t>
+      </w:r>
+      <w:proofErr w:type="gramEnd"/>
+    </w:p>
+    <w:p>
+      <w:pPr>
+        <w:spacing w:after="0" w:line="240" w:lineRule="auto"/>
+        <w:rPr>
+          <w:rFonts w:ascii="Menlo" w:eastAsia="Times New Roman" w:hAnsi="Menlo" w:cs="Menlo"/>
+          <w:kern w:val="0"/>
+          <w:sz w:val="20"/>
+          <w:szCs w:val="20"/>
+          <w14:ligatures w14:val="none"/>
+        </w:rPr>
+      </w:pPr>
+      <w:r>
+        <w:rPr>
+          <w:rFonts w:ascii="Menlo" w:eastAsia="Times New Roman" w:hAnsi="Menlo" w:cs="Menlo"/>
+          <w:kern w:val="0"/>
+          <w:sz w:val="20"/>
+          <w:szCs w:val="20"/>
+          <w14:ligatures w14:val="none"/>
+        </w:rPr>
+        <w:t xml:space="preserve">        </w:t>
+      </w:r>
+      <w:proofErr w:type="spellStart"/>
+      <w:r>
+        <w:rPr>
+          <w:rFonts w:ascii="Menlo" w:eastAsia="Times New Roman" w:hAnsi="Menlo" w:cs="Menlo"/>
+          <w:kern w:val="0"/>
+          <w:sz w:val="20"/>
+          <w:szCs w:val="20"/>
+          <w14:ligatures w14:val="none"/>
+        </w:rPr>
+        <w:t>current_noise</w:t>
+      </w:r>
+      <w:proofErr w:type="spellEnd"/>
+      <w:r>
+        <w:rPr>
+          <w:rFonts w:ascii="Menlo" w:eastAsia="Times New Roman" w:hAnsi="Menlo" w:cs="Menlo"/>
+          <w:kern w:val="0"/>
+          <w:sz w:val="20"/>
+          <w:szCs w:val="20"/>
+          <w14:ligatures w14:val="none"/>
+        </w:rPr>
+        <w:t xml:space="preserve"> = </w:t>
+      </w:r>
+      <w:proofErr w:type="spellStart"/>
+      <w:r>
+        <w:rPr>
+          <w:rFonts w:ascii="Menlo" w:eastAsia="Times New Roman" w:hAnsi="Menlo" w:cs="Menlo"/>
+          <w:kern w:val="0"/>
+          <w:sz w:val="20"/>
+          <w:szCs w:val="20"/>
+          <w14:ligatures w14:val="none"/>
+        </w:rPr>
+        <w:t>Noise_Levels</w:t>
+      </w:r>
+      <w:proofErr w:type="spellEnd"/>
+      <w:r>
+        <w:rPr>
+          <w:rFonts w:ascii="Menlo" w:eastAsia="Times New Roman" w:hAnsi="Menlo" w:cs="Menlo"/>
+          <w:kern w:val="0"/>
+          <w:sz w:val="20"/>
+          <w:szCs w:val="20"/>
+          <w14:ligatures w14:val="none"/>
+        </w:rPr>
+        <w:t>(j</w:t>
+      </w:r>
+      <w:proofErr w:type="gramStart"/>
+      <w:r>
+        <w:rPr>
+          <w:rFonts w:ascii="Menlo" w:eastAsia="Times New Roman" w:hAnsi="Menlo" w:cs="Menlo"/>
+          <w:kern w:val="0"/>
+          <w:sz w:val="20"/>
+          <w:szCs w:val="20"/>
+          <w14:ligatures w14:val="none"/>
+        </w:rPr>
+        <w:t>);</w:t>
+      </w:r>
+      <w:proofErr w:type="gramEnd"/>
+    </w:p>
+    <w:p>
+      <w:pPr>
+        <w:spacing w:after="0" w:line="240" w:lineRule="auto"/>
+        <w:rPr>
+          <w:rFonts w:ascii="Menlo" w:eastAsia="Times New Roman" w:hAnsi="Menlo" w:cs="Menlo"/>
+          <w:kern w:val="0"/>
+          <w:sz w:val="20"/>
+          <w:szCs w:val="20"/>
+          <w14:ligatures w14:val="none"/>
+        </w:rPr>
+      </w:pPr>
+    </w:p>
+    <w:p>
+      <w:pPr>
+        <w:spacing w:after="0" w:line="240" w:lineRule="auto"/>
+        <w:rPr>
+          <w:rFonts w:ascii="Menlo" w:eastAsia="Times New Roman" w:hAnsi="Menlo" w:cs="Menlo"/>
+          <w:kern w:val="0"/>
+          <w:sz w:val="20"/>
+          <w:szCs w:val="20"/>
+          <w14:ligatures w14:val="none"/>
+        </w:rPr>
+      </w:pPr>
+      <w:r>
+        <w:rPr>
+          <w:rFonts w:ascii="Menlo" w:eastAsia="Times New Roman" w:hAnsi="Menlo" w:cs="Menlo"/>
+          <w:kern w:val="0"/>
+          <w:sz w:val="20"/>
+          <w:szCs w:val="20"/>
+          <w14:ligatures w14:val="none"/>
+        </w:rPr>
+        <w:t xml:space="preserve">        W = </w:t>
+      </w:r>
+      <w:proofErr w:type="spellStart"/>
+      <w:r>
+        <w:rPr>
+          <w:rFonts w:ascii="Menlo" w:eastAsia="Times New Roman" w:hAnsi="Menlo" w:cs="Menlo"/>
+          <w:kern w:val="0"/>
+          <w:sz w:val="20"/>
+          <w:szCs w:val="20"/>
+          <w14:ligatures w14:val="none"/>
+        </w:rPr>
+        <w:t>original_</w:t>
+      </w:r>
+      <w:proofErr w:type="gramStart"/>
+      <w:r>
+        <w:rPr>
+          <w:rFonts w:ascii="Menlo" w:eastAsia="Times New Roman" w:hAnsi="Menlo" w:cs="Menlo"/>
+          <w:kern w:val="0"/>
+          <w:sz w:val="20"/>
+          <w:szCs w:val="20"/>
+          <w14:ligatures w14:val="none"/>
+        </w:rPr>
+        <w:t>weights</w:t>
+      </w:r>
+      <w:proofErr w:type="spellEnd"/>
+      <w:r>
+        <w:rPr>
+          <w:rFonts w:ascii="Menlo" w:eastAsia="Times New Roman" w:hAnsi="Menlo" w:cs="Menlo"/>
+          <w:kern w:val="0"/>
+          <w:sz w:val="20"/>
+          <w:szCs w:val="20"/>
+          <w14:ligatures w14:val="none"/>
+        </w:rPr>
+        <w:t>.(</w:t>
+      </w:r>
+      <w:proofErr w:type="spellStart"/>
+      <w:proofErr w:type="gramEnd"/>
+      <w:r>
+        <w:rPr>
+          <w:rFonts w:ascii="Menlo" w:eastAsia="Times New Roman" w:hAnsi="Menlo" w:cs="Menlo"/>
+          <w:kern w:val="0"/>
+          <w:sz w:val="20"/>
+          <w:szCs w:val="20"/>
+          <w14:ligatures w14:val="none"/>
+        </w:rPr>
+        <w:t>current_layer</w:t>
+      </w:r>
+      <w:proofErr w:type="spellEnd"/>
+      <w:proofErr w:type="gramStart"/>
+      <w:r>
+        <w:rPr>
+          <w:rFonts w:ascii="Menlo" w:eastAsia="Times New Roman" w:hAnsi="Menlo" w:cs="Menlo"/>
+          <w:kern w:val="0"/>
+          <w:sz w:val="20"/>
+          <w:szCs w:val="20"/>
+          <w14:ligatures w14:val="none"/>
+        </w:rPr>
+        <w:t>);</w:t>
+      </w:r>
+      <w:proofErr w:type="gramEnd"/>
+    </w:p>
+    <w:p>
+      <w:pPr>
+        <w:spacing w:after="0" w:line="240" w:lineRule="auto"/>
+        <w:rPr>
+          <w:rFonts w:ascii="Menlo" w:eastAsia="Times New Roman" w:hAnsi="Menlo" w:cs="Menlo"/>
+          <w:kern w:val="0"/>
+          <w:sz w:val="20"/>
+          <w:szCs w:val="20"/>
+          <w14:ligatures w14:val="none"/>
+        </w:rPr>
+      </w:pPr>
+      <w:r>
+        <w:rPr>
+          <w:rFonts w:ascii="Menlo" w:eastAsia="Times New Roman" w:hAnsi="Menlo" w:cs="Menlo"/>
+          <w:kern w:val="0"/>
+          <w:sz w:val="20"/>
+          <w:szCs w:val="20"/>
+          <w14:ligatures w14:val="none"/>
+        </w:rPr>
+        <w:t xml:space="preserve">        </w:t>
+      </w:r>
+      <w:proofErr w:type="spellStart"/>
+      <w:r>
+        <w:rPr>
+          <w:rFonts w:ascii="Menlo" w:eastAsia="Times New Roman" w:hAnsi="Menlo" w:cs="Menlo"/>
+          <w:kern w:val="0"/>
+          <w:sz w:val="20"/>
+          <w:szCs w:val="20"/>
+          <w14:ligatures w14:val="none"/>
+        </w:rPr>
+        <w:t>noisy_W</w:t>
+      </w:r>
+      <w:proofErr w:type="spellEnd"/>
+      <w:r>
+        <w:rPr>
+          <w:rFonts w:ascii="Menlo" w:eastAsia="Times New Roman" w:hAnsi="Menlo" w:cs="Menlo"/>
+          <w:kern w:val="0"/>
+          <w:sz w:val="20"/>
+          <w:szCs w:val="20"/>
+          <w14:ligatures w14:val="none"/>
+        </w:rPr>
+        <w:t xml:space="preserve"> = W + </w:t>
+      </w:r>
+      <w:proofErr w:type="spellStart"/>
+      <w:r>
+        <w:rPr>
+          <w:rFonts w:ascii="Menlo" w:eastAsia="Times New Roman" w:hAnsi="Menlo" w:cs="Menlo"/>
+          <w:kern w:val="0"/>
+          <w:sz w:val="20"/>
+          <w:szCs w:val="20"/>
+          <w14:ligatures w14:val="none"/>
+        </w:rPr>
+        <w:t>current_noise</w:t>
+      </w:r>
+      <w:proofErr w:type="spellEnd"/>
+      <w:r>
+        <w:rPr>
+          <w:rFonts w:ascii="Menlo" w:eastAsia="Times New Roman" w:hAnsi="Menlo" w:cs="Menlo"/>
+          <w:kern w:val="0"/>
+          <w:sz w:val="20"/>
+          <w:szCs w:val="20"/>
+          <w14:ligatures w14:val="none"/>
+        </w:rPr>
+        <w:t xml:space="preserve"> * </w:t>
+      </w:r>
+      <w:proofErr w:type="spellStart"/>
+      <w:r>
+        <w:rPr>
+          <w:rFonts w:ascii="Menlo" w:eastAsia="Times New Roman" w:hAnsi="Menlo" w:cs="Menlo"/>
+          <w:kern w:val="0"/>
+          <w:sz w:val="20"/>
+          <w:szCs w:val="20"/>
+          <w14:ligatures w14:val="none"/>
+        </w:rPr>
+        <w:t>randn</w:t>
+      </w:r>
+      <w:proofErr w:type="spellEnd"/>
+      <w:r>
+        <w:rPr>
+          <w:rFonts w:ascii="Menlo" w:eastAsia="Times New Roman" w:hAnsi="Menlo" w:cs="Menlo"/>
+          <w:kern w:val="0"/>
+          <w:sz w:val="20"/>
+          <w:szCs w:val="20"/>
+          <w14:ligatures w14:val="none"/>
+        </w:rPr>
+        <w:t>(size(W)</w:t>
+      </w:r>
+      <w:proofErr w:type="gramStart"/>
+      <w:r>
+        <w:rPr>
+          <w:rFonts w:ascii="Menlo" w:eastAsia="Times New Roman" w:hAnsi="Menlo" w:cs="Menlo"/>
+          <w:kern w:val="0"/>
+          <w:sz w:val="20"/>
+          <w:szCs w:val="20"/>
+          <w14:ligatures w14:val="none"/>
+        </w:rPr>
+        <w:t>);</w:t>
+      </w:r>
+      <w:proofErr w:type="gramEnd"/>
+    </w:p>
+    <w:p>
+      <w:pPr>
+        <w:spacing w:after="0" w:line="240" w:lineRule="auto"/>
+        <w:rPr>
+          <w:rFonts w:ascii="Menlo" w:eastAsia="Times New Roman" w:hAnsi="Menlo" w:cs="Menlo"/>
+          <w:kern w:val="0"/>
+          <w:sz w:val="20"/>
+          <w:szCs w:val="20"/>
+          <w14:ligatures w14:val="none"/>
+        </w:rPr>
+      </w:pPr>
+    </w:p>
+    <w:p>
+      <w:pPr>
+        <w:spacing w:after="0" w:line="240" w:lineRule="auto"/>
+        <w:rPr>
+          <w:rFonts w:ascii="Menlo" w:eastAsia="Times New Roman" w:hAnsi="Menlo" w:cs="Menlo"/>
+          <w:kern w:val="0"/>
+          <w:sz w:val="20"/>
+          <w:szCs w:val="20"/>
+          <w14:ligatures w14:val="none"/>
+        </w:rPr>
+      </w:pPr>
+      <w:r>
+        <w:rPr>
+          <w:rFonts w:ascii="Menlo" w:eastAsia="Times New Roman" w:hAnsi="Menlo" w:cs="Menlo"/>
+          <w:kern w:val="0"/>
+          <w:sz w:val="20"/>
+          <w:szCs w:val="20"/>
+          <w14:ligatures w14:val="none"/>
+        </w:rPr>
+        <w:t xml:space="preserve">        </w:t>
+      </w:r>
+      <w:proofErr w:type="spellStart"/>
+      <w:r>
+        <w:rPr>
+          <w:rFonts w:ascii="Menlo" w:eastAsia="Times New Roman" w:hAnsi="Menlo" w:cs="Menlo"/>
+          <w:kern w:val="0"/>
+          <w:sz w:val="20"/>
+          <w:szCs w:val="20"/>
+          <w14:ligatures w14:val="none"/>
+        </w:rPr>
+        <w:t>temp_weights</w:t>
+      </w:r>
+      <w:proofErr w:type="spellEnd"/>
+      <w:r>
+        <w:rPr>
+          <w:rFonts w:ascii="Menlo" w:eastAsia="Times New Roman" w:hAnsi="Menlo" w:cs="Menlo"/>
+          <w:kern w:val="0"/>
+          <w:sz w:val="20"/>
+          <w:szCs w:val="20"/>
+          <w14:ligatures w14:val="none"/>
+        </w:rPr>
+        <w:t xml:space="preserve"> = </w:t>
+      </w:r>
+      <w:proofErr w:type="spellStart"/>
+      <w:r>
+        <w:rPr>
+          <w:rFonts w:ascii="Menlo" w:eastAsia="Times New Roman" w:hAnsi="Menlo" w:cs="Menlo"/>
+          <w:kern w:val="0"/>
+          <w:sz w:val="20"/>
+          <w:szCs w:val="20"/>
+          <w14:ligatures w14:val="none"/>
+        </w:rPr>
+        <w:t>original_</w:t>
+      </w:r>
+      <w:proofErr w:type="gramStart"/>
+      <w:r>
+        <w:rPr>
+          <w:rFonts w:ascii="Menlo" w:eastAsia="Times New Roman" w:hAnsi="Menlo" w:cs="Menlo"/>
+          <w:kern w:val="0"/>
+          <w:sz w:val="20"/>
+          <w:szCs w:val="20"/>
+          <w14:ligatures w14:val="none"/>
+        </w:rPr>
+        <w:t>weights</w:t>
+      </w:r>
+      <w:proofErr w:type="spellEnd"/>
+      <w:r>
+        <w:rPr>
+          <w:rFonts w:ascii="Menlo" w:eastAsia="Times New Roman" w:hAnsi="Menlo" w:cs="Menlo"/>
+          <w:kern w:val="0"/>
+          <w:sz w:val="20"/>
+          <w:szCs w:val="20"/>
+          <w14:ligatures w14:val="none"/>
+        </w:rPr>
+        <w:t>;</w:t>
+      </w:r>
+      <w:proofErr w:type="gramEnd"/>
+    </w:p>
+    <w:p>
+      <w:pPr>
+        <w:spacing w:after="0" w:line="240" w:lineRule="auto"/>
+        <w:rPr>
+          <w:rFonts w:ascii="Menlo" w:eastAsia="Times New Roman" w:hAnsi="Menlo" w:cs="Menlo"/>
+          <w:kern w:val="0"/>
+          <w:sz w:val="20"/>
+          <w:szCs w:val="20"/>
+          <w14:ligatures w14:val="none"/>
+        </w:rPr>
+      </w:pPr>
+      <w:r>
+        <w:rPr>
+          <w:rFonts w:ascii="Menlo" w:eastAsia="Times New Roman" w:hAnsi="Menlo" w:cs="Menlo"/>
+          <w:kern w:val="0"/>
+          <w:sz w:val="20"/>
+          <w:szCs w:val="20"/>
+          <w14:ligatures w14:val="none"/>
+        </w:rPr>
+        <w:t xml:space="preserve">        </w:t>
+      </w:r>
+      <w:proofErr w:type="spellStart"/>
+      <w:r>
+        <w:rPr>
+          <w:rFonts w:ascii="Menlo" w:eastAsia="Times New Roman" w:hAnsi="Menlo" w:cs="Menlo"/>
+          <w:kern w:val="0"/>
+          <w:sz w:val="20"/>
+          <w:szCs w:val="20"/>
+          <w14:ligatures w14:val="none"/>
+        </w:rPr>
+        <w:t>temp_</w:t>
+      </w:r>
+      <w:proofErr w:type="gramStart"/>
+      <w:r>
+        <w:rPr>
+          <w:rFonts w:ascii="Menlo" w:eastAsia="Times New Roman" w:hAnsi="Menlo" w:cs="Menlo"/>
+          <w:kern w:val="0"/>
+          <w:sz w:val="20"/>
+          <w:szCs w:val="20"/>
+          <w14:ligatures w14:val="none"/>
+        </w:rPr>
+        <w:t>weights</w:t>
+      </w:r>
+      <w:proofErr w:type="spellEnd"/>
+      <w:r>
+        <w:rPr>
+          <w:rFonts w:ascii="Menlo" w:eastAsia="Times New Roman" w:hAnsi="Menlo" w:cs="Menlo"/>
+          <w:kern w:val="0"/>
+          <w:sz w:val="20"/>
+          <w:szCs w:val="20"/>
+          <w14:ligatures w14:val="none"/>
+        </w:rPr>
+        <w:t>.(</w:t>
+      </w:r>
+      <w:proofErr w:type="spellStart"/>
+      <w:proofErr w:type="gramEnd"/>
+      <w:r>
+        <w:rPr>
+          <w:rFonts w:ascii="Menlo" w:eastAsia="Times New Roman" w:hAnsi="Menlo" w:cs="Menlo"/>
+          <w:kern w:val="0"/>
+          <w:sz w:val="20"/>
+          <w:szCs w:val="20"/>
+          <w14:ligatures w14:val="none"/>
+        </w:rPr>
+        <w:t>current_layer</w:t>
+      </w:r>
+      <w:proofErr w:type="spellEnd"/>
+      <w:r>
+        <w:rPr>
+          <w:rFonts w:ascii="Menlo" w:eastAsia="Times New Roman" w:hAnsi="Menlo" w:cs="Menlo"/>
+          <w:kern w:val="0"/>
+          <w:sz w:val="20"/>
+          <w:szCs w:val="20"/>
+          <w14:ligatures w14:val="none"/>
+        </w:rPr>
+        <w:t xml:space="preserve">) = </w:t>
+      </w:r>
+      <w:proofErr w:type="spellStart"/>
+      <w:r>
+        <w:rPr>
+          <w:rFonts w:ascii="Menlo" w:eastAsia="Times New Roman" w:hAnsi="Menlo" w:cs="Menlo"/>
+          <w:kern w:val="0"/>
+          <w:sz w:val="20"/>
+          <w:szCs w:val="20"/>
+          <w14:ligatures w14:val="none"/>
+        </w:rPr>
+        <w:t>noisy_</w:t>
+      </w:r>
+      <w:proofErr w:type="gramStart"/>
+      <w:r>
+        <w:rPr>
+          <w:rFonts w:ascii="Menlo" w:eastAsia="Times New Roman" w:hAnsi="Menlo" w:cs="Menlo"/>
+          <w:kern w:val="0"/>
+          <w:sz w:val="20"/>
+          <w:szCs w:val="20"/>
+          <w14:ligatures w14:val="none"/>
+        </w:rPr>
+        <w:t>W</w:t>
+      </w:r>
+      <w:proofErr w:type="spellEnd"/>
+      <w:r>
+        <w:rPr>
+          <w:rFonts w:ascii="Menlo" w:eastAsia="Times New Roman" w:hAnsi="Menlo" w:cs="Menlo"/>
+          <w:kern w:val="0"/>
+          <w:sz w:val="20"/>
+          <w:szCs w:val="20"/>
+          <w14:ligatures w14:val="none"/>
+        </w:rPr>
+        <w:t>;</w:t>
+      </w:r>
+      <w:proofErr w:type="gramEnd"/>
+    </w:p>
+    <w:p>
+      <w:pPr>
+        <w:spacing w:after="0" w:line="240" w:lineRule="auto"/>
+        <w:rPr>
+          <w:rFonts w:ascii="Menlo" w:eastAsia="Times New Roman" w:hAnsi="Menlo" w:cs="Menlo"/>
+          <w:kern w:val="0"/>
+          <w:sz w:val="20"/>
+          <w:szCs w:val="20"/>
+          <w14:ligatures w14:val="none"/>
+        </w:rPr>
+      </w:pPr>
+    </w:p>
+    <w:p>
+      <w:pPr>
+        <w:spacing w:after="0" w:line="240" w:lineRule="auto"/>
+        <w:rPr>
+          <w:rFonts w:ascii="Menlo" w:eastAsia="Times New Roman" w:hAnsi="Menlo" w:cs="Menlo"/>
+          <w:kern w:val="0"/>
+          <w:sz w:val="20"/>
+          <w:szCs w:val="20"/>
+          <w14:ligatures w14:val="none"/>
+        </w:rPr>
+      </w:pPr>
+      <w:r>
+        <w:rPr>
+          <w:rFonts w:ascii="Menlo" w:eastAsia="Times New Roman" w:hAnsi="Menlo" w:cs="Menlo"/>
+          <w:kern w:val="0"/>
+          <w:sz w:val="20"/>
+          <w:szCs w:val="20"/>
+          <w14:ligatures w14:val="none"/>
+        </w:rPr>
+        <w:t xml:space="preserve">        </w:t>
+      </w:r>
+      <w:proofErr w:type="spellStart"/>
+      <w:r>
+        <w:rPr>
+          <w:rFonts w:ascii="Menlo" w:eastAsia="Times New Roman" w:hAnsi="Menlo" w:cs="Menlo"/>
+          <w:kern w:val="0"/>
+          <w:sz w:val="20"/>
+          <w:szCs w:val="20"/>
+          <w14:ligatures w14:val="none"/>
+        </w:rPr>
+        <w:t>current_loss</w:t>
+      </w:r>
+      <w:proofErr w:type="spellEnd"/>
+      <w:r>
+        <w:rPr>
+          <w:rFonts w:ascii="Menlo" w:eastAsia="Times New Roman" w:hAnsi="Menlo" w:cs="Menlo"/>
+          <w:kern w:val="0"/>
+          <w:sz w:val="20"/>
+          <w:szCs w:val="20"/>
+          <w14:ligatures w14:val="none"/>
+        </w:rPr>
+        <w:t xml:space="preserve"> = </w:t>
+      </w:r>
+      <w:proofErr w:type="spellStart"/>
+      <w:r>
+        <w:rPr>
+          <w:rFonts w:ascii="Menlo" w:eastAsia="Times New Roman" w:hAnsi="Menlo" w:cs="Menlo"/>
+          <w:kern w:val="0"/>
+          <w:sz w:val="20"/>
+          <w:szCs w:val="20"/>
+          <w14:ligatures w14:val="none"/>
+        </w:rPr>
+        <w:t>evaluate_model_</w:t>
+      </w:r>
+      <w:proofErr w:type="gramStart"/>
+      <w:r>
+        <w:rPr>
+          <w:rFonts w:ascii="Menlo" w:eastAsia="Times New Roman" w:hAnsi="Menlo" w:cs="Menlo"/>
+          <w:kern w:val="0"/>
+          <w:sz w:val="20"/>
+          <w:szCs w:val="20"/>
+          <w14:ligatures w14:val="none"/>
+        </w:rPr>
+        <w:t>loss</w:t>
+      </w:r>
+      <w:proofErr w:type="spellEnd"/>
+      <w:r>
+        <w:rPr>
+          <w:rFonts w:ascii="Menlo" w:eastAsia="Times New Roman" w:hAnsi="Menlo" w:cs="Menlo"/>
+          <w:kern w:val="0"/>
+          <w:sz w:val="20"/>
+          <w:szCs w:val="20"/>
+          <w14:ligatures w14:val="none"/>
+        </w:rPr>
+        <w:t>(</w:t>
+      </w:r>
+      <w:proofErr w:type="spellStart"/>
+      <w:proofErr w:type="gramEnd"/>
+      <w:r>
+        <w:rPr>
+          <w:rFonts w:ascii="Menlo" w:eastAsia="Times New Roman" w:hAnsi="Menlo" w:cs="Menlo"/>
+          <w:kern w:val="0"/>
+          <w:sz w:val="20"/>
+          <w:szCs w:val="20"/>
+          <w14:ligatures w14:val="none"/>
+        </w:rPr>
+        <w:t>temp_weights</w:t>
+      </w:r>
+      <w:proofErr w:type="spellEnd"/>
+      <w:r>
+        <w:rPr>
+          <w:rFonts w:ascii="Menlo" w:eastAsia="Times New Roman" w:hAnsi="Menlo" w:cs="Menlo"/>
+          <w:kern w:val="0"/>
+          <w:sz w:val="20"/>
+          <w:szCs w:val="20"/>
+          <w14:ligatures w14:val="none"/>
+        </w:rPr>
+        <w:t xml:space="preserve">, </w:t>
+      </w:r>
+      <w:proofErr w:type="spellStart"/>
+      <w:r>
+        <w:rPr>
+          <w:rFonts w:ascii="Menlo" w:eastAsia="Times New Roman" w:hAnsi="Menlo" w:cs="Menlo"/>
+          <w:kern w:val="0"/>
+          <w:sz w:val="20"/>
+          <w:szCs w:val="20"/>
+          <w14:ligatures w14:val="none"/>
+        </w:rPr>
+        <w:t>original_bias</w:t>
+      </w:r>
+      <w:proofErr w:type="spellEnd"/>
+      <w:r>
+        <w:rPr>
+          <w:rFonts w:ascii="Menlo" w:eastAsia="Times New Roman" w:hAnsi="Menlo" w:cs="Menlo"/>
+          <w:kern w:val="0"/>
+          <w:sz w:val="20"/>
+          <w:szCs w:val="20"/>
+          <w14:ligatures w14:val="none"/>
+        </w:rPr>
+        <w:t xml:space="preserve">, </w:t>
+      </w:r>
+      <w:proofErr w:type="spellStart"/>
+      <w:r>
+        <w:rPr>
+          <w:rFonts w:ascii="Menlo" w:eastAsia="Times New Roman" w:hAnsi="Menlo" w:cs="Menlo"/>
+          <w:kern w:val="0"/>
+          <w:sz w:val="20"/>
+          <w:szCs w:val="20"/>
+          <w14:ligatures w14:val="none"/>
+        </w:rPr>
+        <w:t>X_train_original</w:t>
+      </w:r>
+      <w:proofErr w:type="spellEnd"/>
+      <w:proofErr w:type="gramStart"/>
+      <w:r>
+        <w:rPr>
+          <w:rFonts w:ascii="Menlo" w:eastAsia="Times New Roman" w:hAnsi="Menlo" w:cs="Menlo"/>
+          <w:kern w:val="0"/>
+          <w:sz w:val="20"/>
+          <w:szCs w:val="20"/>
+          <w14:ligatures w14:val="none"/>
+        </w:rPr>
+        <w:t>);</w:t>
+      </w:r>
+      <w:proofErr w:type="gramEnd"/>
+    </w:p>
+    <w:p>
+      <w:pPr>
+        <w:spacing w:after="0" w:line="240" w:lineRule="auto"/>
+        <w:rPr>
+          <w:rFonts w:ascii="Menlo" w:eastAsia="Times New Roman" w:hAnsi="Menlo" w:cs="Menlo"/>
+          <w:kern w:val="0"/>
+          <w:sz w:val="20"/>
+          <w:szCs w:val="20"/>
+          <w14:ligatures w14:val="none"/>
+        </w:rPr>
+      </w:pPr>
+      <w:r>
+        <w:rPr>
+          <w:rFonts w:ascii="Menlo" w:eastAsia="Times New Roman" w:hAnsi="Menlo" w:cs="Menlo"/>
+          <w:kern w:val="0"/>
+          <w:sz w:val="20"/>
+          <w:szCs w:val="20"/>
+          <w14:ligatures w14:val="none"/>
+        </w:rPr>
+        <w:t xml:space="preserve">        </w:t>
+      </w:r>
+      <w:proofErr w:type="spellStart"/>
+      <w:r>
+        <w:rPr>
+          <w:rFonts w:ascii="Menlo" w:eastAsia="Times New Roman" w:hAnsi="Menlo" w:cs="Menlo"/>
+          <w:kern w:val="0"/>
+          <w:sz w:val="20"/>
+          <w:szCs w:val="20"/>
+          <w14:ligatures w14:val="none"/>
+        </w:rPr>
+        <w:t>delta_loss</w:t>
+      </w:r>
+      <w:proofErr w:type="spellEnd"/>
+      <w:r>
+        <w:rPr>
+          <w:rFonts w:ascii="Menlo" w:eastAsia="Times New Roman" w:hAnsi="Menlo" w:cs="Menlo"/>
+          <w:kern w:val="0"/>
+          <w:sz w:val="20"/>
+          <w:szCs w:val="20"/>
+          <w14:ligatures w14:val="none"/>
+        </w:rPr>
+        <w:t xml:space="preserve"> = </w:t>
+      </w:r>
+      <w:proofErr w:type="spellStart"/>
+      <w:r>
+        <w:rPr>
+          <w:rFonts w:ascii="Menlo" w:eastAsia="Times New Roman" w:hAnsi="Menlo" w:cs="Menlo"/>
+          <w:kern w:val="0"/>
+          <w:sz w:val="20"/>
+          <w:szCs w:val="20"/>
+          <w14:ligatures w14:val="none"/>
+        </w:rPr>
+        <w:t>current_loss</w:t>
+      </w:r>
+      <w:proofErr w:type="spellEnd"/>
+      <w:r>
+        <w:rPr>
+          <w:rFonts w:ascii="Menlo" w:eastAsia="Times New Roman" w:hAnsi="Menlo" w:cs="Menlo"/>
+          <w:kern w:val="0"/>
+          <w:sz w:val="20"/>
+          <w:szCs w:val="20"/>
+          <w14:ligatures w14:val="none"/>
+        </w:rPr>
+        <w:t xml:space="preserve"> - </w:t>
+      </w:r>
+      <w:proofErr w:type="spellStart"/>
+      <w:r>
+        <w:rPr>
+          <w:rFonts w:ascii="Menlo" w:eastAsia="Times New Roman" w:hAnsi="Menlo" w:cs="Menlo"/>
+          <w:kern w:val="0"/>
+          <w:sz w:val="20"/>
+          <w:szCs w:val="20"/>
+          <w14:ligatures w14:val="none"/>
+        </w:rPr>
+        <w:t>baseline_</w:t>
+      </w:r>
+      <w:proofErr w:type="gramStart"/>
+      <w:r>
+        <w:rPr>
+          <w:rFonts w:ascii="Menlo" w:eastAsia="Times New Roman" w:hAnsi="Menlo" w:cs="Menlo"/>
+          <w:kern w:val="0"/>
+          <w:sz w:val="20"/>
+          <w:szCs w:val="20"/>
+          <w14:ligatures w14:val="none"/>
+        </w:rPr>
+        <w:t>loss</w:t>
+      </w:r>
+      <w:proofErr w:type="spellEnd"/>
+      <w:r>
+        <w:rPr>
+          <w:rFonts w:ascii="Menlo" w:eastAsia="Times New Roman" w:hAnsi="Menlo" w:cs="Menlo"/>
+          <w:kern w:val="0"/>
+          <w:sz w:val="20"/>
+          <w:szCs w:val="20"/>
+          <w14:ligatures w14:val="none"/>
+        </w:rPr>
+        <w:t>;</w:t>
+      </w:r>
+      <w:proofErr w:type="gramEnd"/>
+    </w:p>
+    <w:p>
+      <w:pPr>
+        <w:spacing w:after="0" w:line="240" w:lineRule="auto"/>
+        <w:rPr>
+          <w:rFonts w:ascii="Menlo" w:eastAsia="Times New Roman" w:hAnsi="Menlo" w:cs="Menlo"/>
+          <w:kern w:val="0"/>
+          <w:sz w:val="20"/>
+          <w:szCs w:val="20"/>
+          <w14:ligatures w14:val="none"/>
+        </w:rPr>
+      </w:pPr>
+    </w:p>
+    <w:p>
+      <w:pPr>
+        <w:spacing w:after="0" w:line="240" w:lineRule="auto"/>
+        <w:rPr>
+          <w:rFonts w:ascii="Menlo" w:eastAsia="Times New Roman" w:hAnsi="Menlo" w:cs="Menlo"/>
+          <w:kern w:val="0"/>
+          <w:sz w:val="20"/>
+          <w:szCs w:val="20"/>
+          <w14:ligatures w14:val="none"/>
+        </w:rPr>
+      </w:pPr>
+      <w:r>
+        <w:rPr>
+          <w:rFonts w:ascii="Menlo" w:eastAsia="Times New Roman" w:hAnsi="Menlo" w:cs="Menlo"/>
+          <w:kern w:val="0"/>
+          <w:sz w:val="20"/>
+          <w:szCs w:val="20"/>
+          <w14:ligatures w14:val="none"/>
+        </w:rPr>
+        <w:t xml:space="preserve">        results = [results; {</w:t>
+      </w:r>
+      <w:proofErr w:type="spellStart"/>
+      <w:r>
+        <w:rPr>
+          <w:rFonts w:ascii="Menlo" w:eastAsia="Times New Roman" w:hAnsi="Menlo" w:cs="Menlo"/>
+          <w:kern w:val="0"/>
+          <w:sz w:val="20"/>
+          <w:szCs w:val="20"/>
+          <w14:ligatures w14:val="none"/>
+        </w:rPr>
+        <w:t>current_layer</w:t>
+      </w:r>
+      <w:proofErr w:type="spellEnd"/>
+      <w:r>
+        <w:rPr>
+          <w:rFonts w:ascii="Menlo" w:eastAsia="Times New Roman" w:hAnsi="Menlo" w:cs="Menlo"/>
+          <w:kern w:val="0"/>
+          <w:sz w:val="20"/>
+          <w:szCs w:val="20"/>
+          <w14:ligatures w14:val="none"/>
+        </w:rPr>
+        <w:t xml:space="preserve">, </w:t>
+      </w:r>
+      <w:proofErr w:type="spellStart"/>
+      <w:r>
+        <w:rPr>
+          <w:rFonts w:ascii="Menlo" w:eastAsia="Times New Roman" w:hAnsi="Menlo" w:cs="Menlo"/>
+          <w:kern w:val="0"/>
+          <w:sz w:val="20"/>
+          <w:szCs w:val="20"/>
+          <w14:ligatures w14:val="none"/>
+        </w:rPr>
+        <w:t>current_noise</w:t>
+      </w:r>
+      <w:proofErr w:type="spellEnd"/>
+      <w:r>
+        <w:rPr>
+          <w:rFonts w:ascii="Menlo" w:eastAsia="Times New Roman" w:hAnsi="Menlo" w:cs="Menlo"/>
+          <w:kern w:val="0"/>
+          <w:sz w:val="20"/>
+          <w:szCs w:val="20"/>
+          <w14:ligatures w14:val="none"/>
+        </w:rPr>
+        <w:t xml:space="preserve">, </w:t>
+      </w:r>
+      <w:proofErr w:type="spellStart"/>
+      <w:r>
+        <w:rPr>
+          <w:rFonts w:ascii="Menlo" w:eastAsia="Times New Roman" w:hAnsi="Menlo" w:cs="Menlo"/>
+          <w:kern w:val="0"/>
+          <w:sz w:val="20"/>
+          <w:szCs w:val="20"/>
+          <w14:ligatures w14:val="none"/>
+        </w:rPr>
+        <w:t>current_loss</w:t>
+      </w:r>
+      <w:proofErr w:type="spellEnd"/>
+      <w:r>
+        <w:rPr>
+          <w:rFonts w:ascii="Menlo" w:eastAsia="Times New Roman" w:hAnsi="Menlo" w:cs="Menlo"/>
+          <w:kern w:val="0"/>
+          <w:sz w:val="20"/>
+          <w:szCs w:val="20"/>
+          <w14:ligatures w14:val="none"/>
+        </w:rPr>
+        <w:t xml:space="preserve">, </w:t>
+      </w:r>
+      <w:proofErr w:type="spellStart"/>
+      <w:r>
+        <w:rPr>
+          <w:rFonts w:ascii="Menlo" w:eastAsia="Times New Roman" w:hAnsi="Menlo" w:cs="Menlo"/>
+          <w:kern w:val="0"/>
+          <w:sz w:val="20"/>
+          <w:szCs w:val="20"/>
+          <w14:ligatures w14:val="none"/>
+        </w:rPr>
+        <w:t>delta_loss</w:t>
+      </w:r>
+      <w:proofErr w:type="spellEnd"/>
+      <w:r>
+        <w:rPr>
+          <w:rFonts w:ascii="Menlo" w:eastAsia="Times New Roman" w:hAnsi="Menlo" w:cs="Menlo"/>
+          <w:kern w:val="0"/>
+          <w:sz w:val="20"/>
+          <w:szCs w:val="20"/>
+          <w14:ligatures w14:val="none"/>
+        </w:rPr>
+        <w:t>}</w:t>
+      </w:r>
+      <w:proofErr w:type="gramStart"/>
+      <w:r>
+        <w:rPr>
+          <w:rFonts w:ascii="Menlo" w:eastAsia="Times New Roman" w:hAnsi="Menlo" w:cs="Menlo"/>
+          <w:kern w:val="0"/>
+          <w:sz w:val="20"/>
+          <w:szCs w:val="20"/>
+          <w14:ligatures w14:val="none"/>
+        </w:rPr>
+        <w:t>];</w:t>
+      </w:r>
+      <w:proofErr w:type="gramEnd"/>
+    </w:p>
+    <w:p>
+      <w:pPr>
+        <w:spacing w:after="0" w:line="240" w:lineRule="auto"/>
+        <w:rPr>
+          <w:rFonts w:ascii="Menlo" w:eastAsia="Times New Roman" w:hAnsi="Menlo" w:cs="Menlo"/>
+          <w:kern w:val="0"/>
+          <w:sz w:val="20"/>
+          <w:szCs w:val="20"/>
+          <w14:ligatures w14:val="none"/>
+        </w:rPr>
+      </w:pPr>
+      <w:r>
+        <w:rPr>
+          <w:rFonts w:ascii="Menlo" w:eastAsia="Times New Roman" w:hAnsi="Menlo" w:cs="Menlo"/>
+          <w:kern w:val="0"/>
+          <w:sz w:val="20"/>
+          <w:szCs w:val="20"/>
+          <w14:ligatures w14:val="none"/>
+        </w:rPr>
+        <w:t xml:space="preserve">    </w:t>
+      </w:r>
+      <w:r>
+        <w:rPr>
+          <w:rFonts w:ascii="Menlo" w:eastAsia="Times New Roman" w:hAnsi="Menlo" w:cs="Menlo"/>
+          <w:color w:val="0E00FF"/>
+          <w:kern w:val="0"/>
+          <w:sz w:val="20"/>
+          <w:szCs w:val="20"/>
+          <w14:ligatures w14:val="none"/>
+        </w:rPr>
+        <w:t>end</w:t>
+      </w:r>
+    </w:p>
+    <w:p>
+      <w:pPr>
+        <w:spacing w:after="0" w:line="240" w:lineRule="auto"/>
+        <w:rPr>
+          <w:rFonts w:ascii="Menlo" w:eastAsia="Times New Roman" w:hAnsi="Menlo" w:cs="Menlo"/>
+          <w:kern w:val="0"/>
+          <w:sz w:val="20"/>
+          <w:szCs w:val="20"/>
+          <w14:ligatures w14:val="none"/>
+        </w:rPr>
+      </w:pPr>
+      <w:r>
+        <w:rPr>
+          <w:rFonts w:ascii="Menlo" w:eastAsia="Times New Roman" w:hAnsi="Menlo" w:cs="Menlo"/>
+          <w:color w:val="0E00FF"/>
+          <w:kern w:val="0"/>
+          <w:sz w:val="20"/>
+          <w:szCs w:val="20"/>
+          <w14:ligatures w14:val="none"/>
+        </w:rPr>
+        <w:t>end</w:t>
+      </w:r>
+    </w:p>
+    <w:p>
+      <w:pPr>
+        <w:pStyle w:val="p3"/>
+      </w:pPr>
+    </w:p>
+    <w:p>
       <w:r>
         <w:rPr>
           <w:rStyle w:val="s1"/>
@@ -687,6 +2655,7 @@
         <w:pStyle w:val="Heading3"/>
       </w:pPr>
       <w:r>
+        <w:lastRenderedPageBreak/>
         <w:t>Step 4: Test Gradient Consistency</w:t>
       </w:r>
     </w:p>
@@ -776,7 +2745,7 @@
                     <pic:cNvPicPr/>
                   </pic:nvPicPr>
                   <pic:blipFill>
-                    <a:blip r:embed="rId5"/>
+                    <a:blip r:embed="rId7"/>
                     <a:stretch>
                       <a:fillRect/>
                     </a:stretch>
@@ -838,7 +2807,6 @@
         <w:pStyle w:val="p3"/>
       </w:pPr>
       <w:r>
-        <w:lastRenderedPageBreak/>
         <w:t xml:space="preserve"> </w:t>
       </w:r>
       <w:r>
@@ -937,7 +2905,7 @@
                     <pic:cNvPicPr/>
                   </pic:nvPicPr>
                   <pic:blipFill>
-                    <a:blip r:embed="rId6"/>
+                    <a:blip r:embed="rId8"/>
                     <a:stretch>
                       <a:fillRect/>
                     </a:stretch>
@@ -1043,6 +3011,7 @@
           <w:rStyle w:val="s1"/>
           <w:noProof/>
         </w:rPr>
+        <w:lastRenderedPageBreak/>
         <w:pict w14:anchorId="6627FAD5">
           <v:rect id="_x0000_i1025" alt="" style="width:468pt;height:.05pt;mso-width-percent:0;mso-height-percent:0;mso-width-percent:0;mso-height-percent:0" o:hralign="center" o:hrstd="t" o:hr="t" fillcolor="#a0a0a0" stroked="f"/>
         </w:pict>
@@ -1241,7 +3210,6 @@
     </w:p>
     <w:p>
       <w:r>
-        <w:lastRenderedPageBreak/>
         <w:t>% Add this to your training loop</w:t>
       </w:r>
     </w:p>
@@ -1445,6 +3413,7 @@
     </w:p>
     <w:p>
       <w:r>
+        <w:lastRenderedPageBreak/>
         <w:t xml:space="preserve">if </w:t>
       </w:r>
       <w:proofErr w:type="spellStart"/>
@@ -1610,7 +3579,6 @@
     <w:p/>
     <w:p>
       <w:r>
-        <w:lastRenderedPageBreak/>
         <w:t>Evaluation</w:t>
       </w:r>
     </w:p>
@@ -1912,6 +3880,7 @@
         <w:rPr>
           <w:color w:val="156082" w:themeColor="accent1"/>
         </w:rPr>
+        <w:lastRenderedPageBreak/>
         <w:drawing>
           <wp:inline distT="0" distB="0" distL="0" distR="0" wp14:anchorId="666C16E7" wp14:editId="682FFB7F">
             <wp:extent cx="4318000" cy="1636042"/>
@@ -1928,7 +3897,7 @@
                     <pic:cNvPicPr/>
                   </pic:nvPicPr>
                   <pic:blipFill>
-                    <a:blip r:embed="rId7"/>
+                    <a:blip r:embed="rId9"/>
                     <a:stretch>
                       <a:fillRect/>
                     </a:stretch>
@@ -1961,7 +3930,6 @@
         <w:rPr>
           <w:color w:val="156082" w:themeColor="accent1"/>
         </w:rPr>
-        <w:lastRenderedPageBreak/>
         <w:drawing>
           <wp:inline distT="0" distB="0" distL="0" distR="0" wp14:anchorId="3D050D61" wp14:editId="026F4197">
             <wp:extent cx="5160660" cy="3039533"/>
@@ -1978,7 +3946,7 @@
                     <pic:cNvPicPr/>
                   </pic:nvPicPr>
                   <pic:blipFill>
-                    <a:blip r:embed="rId8"/>
+                    <a:blip r:embed="rId10"/>
                     <a:stretch>
                       <a:fillRect/>
                     </a:stretch>
@@ -2027,6 +3995,7 @@
         <w:ind w:left="1440"/>
       </w:pPr>
       <w:r>
+        <w:lastRenderedPageBreak/>
         <w:drawing>
           <wp:inline distT="0" distB="0" distL="0" distR="0" wp14:anchorId="46B7551F" wp14:editId="4DFC4ADB">
             <wp:extent cx="4978400" cy="4876067"/>
@@ -2043,7 +4012,7 @@
                     <pic:cNvPicPr/>
                   </pic:nvPicPr>
                   <pic:blipFill>
-                    <a:blip r:embed="rId9"/>
+                    <a:blip r:embed="rId11"/>
                     <a:stretch>
                       <a:fillRect/>
                     </a:stretch>
@@ -2103,7 +4072,6 @@
         <w:rPr>
           <w:lang w:val="en-GB"/>
         </w:rPr>
-        <w:lastRenderedPageBreak/>
         <w:t>Why are Neural networks not simple Optimizers</w:t>
       </w:r>
     </w:p>
@@ -2178,6 +4146,2401 @@
       </w:r>
     </w:p>
     <w:p/>
+    <w:p>
+      <w:pPr>
+        <w:spacing w:after="0" w:line="240" w:lineRule="auto"/>
+        <w:rPr>
+          <w:rFonts w:ascii="Menlo" w:eastAsia="Times New Roman" w:hAnsi="Menlo" w:cs="Menlo"/>
+          <w:kern w:val="0"/>
+          <w:sz w:val="20"/>
+          <w:szCs w:val="20"/>
+          <w14:ligatures w14:val="none"/>
+        </w:rPr>
+      </w:pPr>
+      <w:proofErr w:type="gramStart"/>
+      <w:r>
+        <w:rPr>
+          <w:rFonts w:ascii="Menlo" w:eastAsia="Times New Roman" w:hAnsi="Menlo" w:cs="Menlo"/>
+          <w:kern w:val="0"/>
+          <w:sz w:val="20"/>
+          <w:szCs w:val="20"/>
+          <w14:ligatures w14:val="none"/>
+        </w:rPr>
+        <w:t>figure;</w:t>
+      </w:r>
+      <w:proofErr w:type="gramEnd"/>
+    </w:p>
+    <w:p>
+      <w:pPr>
+        <w:spacing w:after="0" w:line="240" w:lineRule="auto"/>
+        <w:rPr>
+          <w:rFonts w:ascii="Menlo" w:eastAsia="Times New Roman" w:hAnsi="Menlo" w:cs="Menlo"/>
+          <w:kern w:val="0"/>
+          <w:sz w:val="20"/>
+          <w:szCs w:val="20"/>
+          <w14:ligatures w14:val="none"/>
+        </w:rPr>
+      </w:pPr>
+      <w:r>
+        <w:rPr>
+          <w:rFonts w:ascii="Menlo" w:eastAsia="Times New Roman" w:hAnsi="Menlo" w:cs="Menlo"/>
+          <w:kern w:val="0"/>
+          <w:sz w:val="20"/>
+          <w:szCs w:val="20"/>
+          <w14:ligatures w14:val="none"/>
+        </w:rPr>
+        <w:t xml:space="preserve">hold </w:t>
+      </w:r>
+      <w:proofErr w:type="gramStart"/>
+      <w:r>
+        <w:rPr>
+          <w:rFonts w:ascii="Menlo" w:eastAsia="Times New Roman" w:hAnsi="Menlo" w:cs="Menlo"/>
+          <w:color w:val="A709F5"/>
+          <w:kern w:val="0"/>
+          <w:sz w:val="20"/>
+          <w:szCs w:val="20"/>
+          <w14:ligatures w14:val="none"/>
+        </w:rPr>
+        <w:t>on</w:t>
+      </w:r>
+      <w:r>
+        <w:rPr>
+          <w:rFonts w:ascii="Menlo" w:eastAsia="Times New Roman" w:hAnsi="Menlo" w:cs="Menlo"/>
+          <w:kern w:val="0"/>
+          <w:sz w:val="20"/>
+          <w:szCs w:val="20"/>
+          <w14:ligatures w14:val="none"/>
+        </w:rPr>
+        <w:t>;</w:t>
+      </w:r>
+      <w:proofErr w:type="gramEnd"/>
+    </w:p>
+    <w:p>
+      <w:pPr>
+        <w:spacing w:after="0" w:line="240" w:lineRule="auto"/>
+        <w:rPr>
+          <w:rFonts w:ascii="Menlo" w:eastAsia="Times New Roman" w:hAnsi="Menlo" w:cs="Menlo"/>
+          <w:kern w:val="0"/>
+          <w:sz w:val="20"/>
+          <w:szCs w:val="20"/>
+          <w14:ligatures w14:val="none"/>
+        </w:rPr>
+      </w:pPr>
+      <w:r>
+        <w:rPr>
+          <w:rFonts w:ascii="Menlo" w:eastAsia="Times New Roman" w:hAnsi="Menlo" w:cs="Menlo"/>
+          <w:color w:val="0E00FF"/>
+          <w:kern w:val="0"/>
+          <w:sz w:val="20"/>
+          <w:szCs w:val="20"/>
+          <w14:ligatures w14:val="none"/>
+        </w:rPr>
+        <w:t xml:space="preserve">for </w:t>
+      </w:r>
+      <w:proofErr w:type="spellStart"/>
+      <w:r>
+        <w:rPr>
+          <w:rFonts w:ascii="Menlo" w:eastAsia="Times New Roman" w:hAnsi="Menlo" w:cs="Menlo"/>
+          <w:kern w:val="0"/>
+          <w:sz w:val="20"/>
+          <w:szCs w:val="20"/>
+          <w14:ligatures w14:val="none"/>
+        </w:rPr>
+        <w:t>i</w:t>
+      </w:r>
+      <w:proofErr w:type="spellEnd"/>
+      <w:r>
+        <w:rPr>
+          <w:rFonts w:ascii="Menlo" w:eastAsia="Times New Roman" w:hAnsi="Menlo" w:cs="Menlo"/>
+          <w:kern w:val="0"/>
+          <w:sz w:val="20"/>
+          <w:szCs w:val="20"/>
+          <w14:ligatures w14:val="none"/>
+        </w:rPr>
+        <w:t xml:space="preserve"> = </w:t>
+      </w:r>
+      <w:proofErr w:type="gramStart"/>
+      <w:r>
+        <w:rPr>
+          <w:rFonts w:ascii="Menlo" w:eastAsia="Times New Roman" w:hAnsi="Menlo" w:cs="Menlo"/>
+          <w:kern w:val="0"/>
+          <w:sz w:val="20"/>
+          <w:szCs w:val="20"/>
+          <w14:ligatures w14:val="none"/>
+        </w:rPr>
+        <w:t>1:length</w:t>
+      </w:r>
+      <w:proofErr w:type="gramEnd"/>
+      <w:r>
+        <w:rPr>
+          <w:rFonts w:ascii="Menlo" w:eastAsia="Times New Roman" w:hAnsi="Menlo" w:cs="Menlo"/>
+          <w:kern w:val="0"/>
+          <w:sz w:val="20"/>
+          <w:szCs w:val="20"/>
+          <w14:ligatures w14:val="none"/>
+        </w:rPr>
+        <w:t>(</w:t>
+      </w:r>
+      <w:proofErr w:type="spellStart"/>
+      <w:r>
+        <w:rPr>
+          <w:rFonts w:ascii="Menlo" w:eastAsia="Times New Roman" w:hAnsi="Menlo" w:cs="Menlo"/>
+          <w:kern w:val="0"/>
+          <w:sz w:val="20"/>
+          <w:szCs w:val="20"/>
+          <w14:ligatures w14:val="none"/>
+        </w:rPr>
+        <w:t>Noise_Levels</w:t>
+      </w:r>
+      <w:proofErr w:type="spellEnd"/>
+      <w:r>
+        <w:rPr>
+          <w:rFonts w:ascii="Menlo" w:eastAsia="Times New Roman" w:hAnsi="Menlo" w:cs="Menlo"/>
+          <w:kern w:val="0"/>
+          <w:sz w:val="20"/>
+          <w:szCs w:val="20"/>
+          <w14:ligatures w14:val="none"/>
+        </w:rPr>
+        <w:t>)</w:t>
+      </w:r>
+    </w:p>
+    <w:p>
+      <w:pPr>
+        <w:spacing w:after="0" w:line="240" w:lineRule="auto"/>
+        <w:rPr>
+          <w:rFonts w:ascii="Menlo" w:eastAsia="Times New Roman" w:hAnsi="Menlo" w:cs="Menlo"/>
+          <w:kern w:val="0"/>
+          <w:sz w:val="20"/>
+          <w:szCs w:val="20"/>
+          <w14:ligatures w14:val="none"/>
+        </w:rPr>
+      </w:pPr>
+      <w:r>
+        <w:rPr>
+          <w:rFonts w:ascii="Menlo" w:eastAsia="Times New Roman" w:hAnsi="Menlo" w:cs="Menlo"/>
+          <w:kern w:val="0"/>
+          <w:sz w:val="20"/>
+          <w:szCs w:val="20"/>
+          <w14:ligatures w14:val="none"/>
+        </w:rPr>
+        <w:t xml:space="preserve">    rows = </w:t>
+      </w:r>
+      <w:proofErr w:type="gramStart"/>
+      <w:r>
+        <w:rPr>
+          <w:rFonts w:ascii="Menlo" w:eastAsia="Times New Roman" w:hAnsi="Menlo" w:cs="Menlo"/>
+          <w:kern w:val="0"/>
+          <w:sz w:val="20"/>
+          <w:szCs w:val="20"/>
+          <w14:ligatures w14:val="none"/>
+        </w:rPr>
+        <w:t>abs(</w:t>
+      </w:r>
+      <w:proofErr w:type="spellStart"/>
+      <w:r>
+        <w:rPr>
+          <w:rFonts w:ascii="Menlo" w:eastAsia="Times New Roman" w:hAnsi="Menlo" w:cs="Menlo"/>
+          <w:kern w:val="0"/>
+          <w:sz w:val="20"/>
+          <w:szCs w:val="20"/>
+          <w14:ligatures w14:val="none"/>
+        </w:rPr>
+        <w:t>results.Noise</w:t>
+      </w:r>
+      <w:proofErr w:type="spellEnd"/>
+      <w:proofErr w:type="gramEnd"/>
+      <w:r>
+        <w:rPr>
+          <w:rFonts w:ascii="Menlo" w:eastAsia="Times New Roman" w:hAnsi="Menlo" w:cs="Menlo"/>
+          <w:kern w:val="0"/>
+          <w:sz w:val="20"/>
+          <w:szCs w:val="20"/>
+          <w14:ligatures w14:val="none"/>
+        </w:rPr>
+        <w:t xml:space="preserve"> - </w:t>
+      </w:r>
+      <w:proofErr w:type="spellStart"/>
+      <w:r>
+        <w:rPr>
+          <w:rFonts w:ascii="Menlo" w:eastAsia="Times New Roman" w:hAnsi="Menlo" w:cs="Menlo"/>
+          <w:kern w:val="0"/>
+          <w:sz w:val="20"/>
+          <w:szCs w:val="20"/>
+          <w14:ligatures w14:val="none"/>
+        </w:rPr>
+        <w:t>Noise_Levels</w:t>
+      </w:r>
+      <w:proofErr w:type="spellEnd"/>
+      <w:r>
+        <w:rPr>
+          <w:rFonts w:ascii="Menlo" w:eastAsia="Times New Roman" w:hAnsi="Menlo" w:cs="Menlo"/>
+          <w:kern w:val="0"/>
+          <w:sz w:val="20"/>
+          <w:szCs w:val="20"/>
+          <w14:ligatures w14:val="none"/>
+        </w:rPr>
+        <w:t>(</w:t>
+      </w:r>
+      <w:proofErr w:type="spellStart"/>
+      <w:r>
+        <w:rPr>
+          <w:rFonts w:ascii="Menlo" w:eastAsia="Times New Roman" w:hAnsi="Menlo" w:cs="Menlo"/>
+          <w:kern w:val="0"/>
+          <w:sz w:val="20"/>
+          <w:szCs w:val="20"/>
+          <w14:ligatures w14:val="none"/>
+        </w:rPr>
+        <w:t>i</w:t>
+      </w:r>
+      <w:proofErr w:type="spellEnd"/>
+      <w:r>
+        <w:rPr>
+          <w:rFonts w:ascii="Menlo" w:eastAsia="Times New Roman" w:hAnsi="Menlo" w:cs="Menlo"/>
+          <w:kern w:val="0"/>
+          <w:sz w:val="20"/>
+          <w:szCs w:val="20"/>
+          <w14:ligatures w14:val="none"/>
+        </w:rPr>
+        <w:t>)) &lt; 1e-</w:t>
+      </w:r>
+      <w:proofErr w:type="gramStart"/>
+      <w:r>
+        <w:rPr>
+          <w:rFonts w:ascii="Menlo" w:eastAsia="Times New Roman" w:hAnsi="Menlo" w:cs="Menlo"/>
+          <w:kern w:val="0"/>
+          <w:sz w:val="20"/>
+          <w:szCs w:val="20"/>
+          <w14:ligatures w14:val="none"/>
+        </w:rPr>
+        <w:t>6;</w:t>
+      </w:r>
+      <w:proofErr w:type="gramEnd"/>
+    </w:p>
+    <w:p>
+      <w:pPr>
+        <w:spacing w:after="0" w:line="240" w:lineRule="auto"/>
+        <w:rPr>
+          <w:rFonts w:ascii="Menlo" w:eastAsia="Times New Roman" w:hAnsi="Menlo" w:cs="Menlo"/>
+          <w:kern w:val="0"/>
+          <w:sz w:val="20"/>
+          <w:szCs w:val="20"/>
+          <w14:ligatures w14:val="none"/>
+        </w:rPr>
+      </w:pPr>
+      <w:r>
+        <w:rPr>
+          <w:rFonts w:ascii="Menlo" w:eastAsia="Times New Roman" w:hAnsi="Menlo" w:cs="Menlo"/>
+          <w:kern w:val="0"/>
+          <w:sz w:val="20"/>
+          <w:szCs w:val="20"/>
+          <w14:ligatures w14:val="none"/>
+        </w:rPr>
+        <w:t xml:space="preserve">    </w:t>
+      </w:r>
+      <w:proofErr w:type="spellStart"/>
+      <w:r>
+        <w:rPr>
+          <w:rFonts w:ascii="Menlo" w:eastAsia="Times New Roman" w:hAnsi="Menlo" w:cs="Menlo"/>
+          <w:kern w:val="0"/>
+          <w:sz w:val="20"/>
+          <w:szCs w:val="20"/>
+          <w14:ligatures w14:val="none"/>
+        </w:rPr>
+        <w:t>bar_data</w:t>
+      </w:r>
+      <w:proofErr w:type="spellEnd"/>
+      <w:r>
+        <w:rPr>
+          <w:rFonts w:ascii="Menlo" w:eastAsia="Times New Roman" w:hAnsi="Menlo" w:cs="Menlo"/>
+          <w:kern w:val="0"/>
+          <w:sz w:val="20"/>
+          <w:szCs w:val="20"/>
+          <w14:ligatures w14:val="none"/>
+        </w:rPr>
+        <w:t xml:space="preserve"> = </w:t>
+      </w:r>
+      <w:proofErr w:type="spellStart"/>
+      <w:proofErr w:type="gramStart"/>
+      <w:r>
+        <w:rPr>
+          <w:rFonts w:ascii="Menlo" w:eastAsia="Times New Roman" w:hAnsi="Menlo" w:cs="Menlo"/>
+          <w:kern w:val="0"/>
+          <w:sz w:val="20"/>
+          <w:szCs w:val="20"/>
+          <w14:ligatures w14:val="none"/>
+        </w:rPr>
+        <w:t>results.DeltaLoss</w:t>
+      </w:r>
+      <w:proofErr w:type="spellEnd"/>
+      <w:proofErr w:type="gramEnd"/>
+      <w:r>
+        <w:rPr>
+          <w:rFonts w:ascii="Menlo" w:eastAsia="Times New Roman" w:hAnsi="Menlo" w:cs="Menlo"/>
+          <w:kern w:val="0"/>
+          <w:sz w:val="20"/>
+          <w:szCs w:val="20"/>
+          <w14:ligatures w14:val="none"/>
+        </w:rPr>
+        <w:t>(rows</w:t>
+      </w:r>
+      <w:proofErr w:type="gramStart"/>
+      <w:r>
+        <w:rPr>
+          <w:rFonts w:ascii="Menlo" w:eastAsia="Times New Roman" w:hAnsi="Menlo" w:cs="Menlo"/>
+          <w:kern w:val="0"/>
+          <w:sz w:val="20"/>
+          <w:szCs w:val="20"/>
+          <w14:ligatures w14:val="none"/>
+        </w:rPr>
+        <w:t>);</w:t>
+      </w:r>
+      <w:proofErr w:type="gramEnd"/>
+    </w:p>
+    <w:p>
+      <w:pPr>
+        <w:spacing w:after="0" w:line="240" w:lineRule="auto"/>
+        <w:rPr>
+          <w:rFonts w:ascii="Menlo" w:eastAsia="Times New Roman" w:hAnsi="Menlo" w:cs="Menlo"/>
+          <w:kern w:val="0"/>
+          <w:sz w:val="20"/>
+          <w:szCs w:val="20"/>
+          <w14:ligatures w14:val="none"/>
+        </w:rPr>
+      </w:pPr>
+      <w:r>
+        <w:rPr>
+          <w:rFonts w:ascii="Menlo" w:eastAsia="Times New Roman" w:hAnsi="Menlo" w:cs="Menlo"/>
+          <w:kern w:val="0"/>
+          <w:sz w:val="20"/>
+          <w:szCs w:val="20"/>
+          <w14:ligatures w14:val="none"/>
+        </w:rPr>
+        <w:t xml:space="preserve">    ci = </w:t>
+      </w:r>
+      <w:proofErr w:type="spellStart"/>
+      <w:proofErr w:type="gramStart"/>
+      <w:r>
+        <w:rPr>
+          <w:rFonts w:ascii="Menlo" w:eastAsia="Times New Roman" w:hAnsi="Menlo" w:cs="Menlo"/>
+          <w:kern w:val="0"/>
+          <w:sz w:val="20"/>
+          <w:szCs w:val="20"/>
+          <w14:ligatures w14:val="none"/>
+        </w:rPr>
+        <w:t>results.ConfInterval</w:t>
+      </w:r>
+      <w:proofErr w:type="spellEnd"/>
+      <w:proofErr w:type="gramEnd"/>
+      <w:r>
+        <w:rPr>
+          <w:rFonts w:ascii="Menlo" w:eastAsia="Times New Roman" w:hAnsi="Menlo" w:cs="Menlo"/>
+          <w:kern w:val="0"/>
+          <w:sz w:val="20"/>
+          <w:szCs w:val="20"/>
+          <w14:ligatures w14:val="none"/>
+        </w:rPr>
+        <w:t>(rows</w:t>
+      </w:r>
+      <w:proofErr w:type="gramStart"/>
+      <w:r>
+        <w:rPr>
+          <w:rFonts w:ascii="Menlo" w:eastAsia="Times New Roman" w:hAnsi="Menlo" w:cs="Menlo"/>
+          <w:kern w:val="0"/>
+          <w:sz w:val="20"/>
+          <w:szCs w:val="20"/>
+          <w14:ligatures w14:val="none"/>
+        </w:rPr>
+        <w:t>);</w:t>
+      </w:r>
+      <w:proofErr w:type="gramEnd"/>
+    </w:p>
+    <w:p>
+      <w:pPr>
+        <w:spacing w:after="0" w:line="240" w:lineRule="auto"/>
+        <w:rPr>
+          <w:rFonts w:ascii="Menlo" w:eastAsia="Times New Roman" w:hAnsi="Menlo" w:cs="Menlo"/>
+          <w:kern w:val="0"/>
+          <w:sz w:val="20"/>
+          <w:szCs w:val="20"/>
+          <w14:ligatures w14:val="none"/>
+        </w:rPr>
+      </w:pPr>
+      <w:r>
+        <w:rPr>
+          <w:rFonts w:ascii="Menlo" w:eastAsia="Times New Roman" w:hAnsi="Menlo" w:cs="Menlo"/>
+          <w:kern w:val="0"/>
+          <w:sz w:val="20"/>
+          <w:szCs w:val="20"/>
+          <w14:ligatures w14:val="none"/>
+        </w:rPr>
+        <w:t xml:space="preserve">    x = </w:t>
+      </w:r>
+      <w:proofErr w:type="gramStart"/>
+      <w:r>
+        <w:rPr>
+          <w:rFonts w:ascii="Menlo" w:eastAsia="Times New Roman" w:hAnsi="Menlo" w:cs="Menlo"/>
+          <w:kern w:val="0"/>
+          <w:sz w:val="20"/>
+          <w:szCs w:val="20"/>
+          <w14:ligatures w14:val="none"/>
+        </w:rPr>
+        <w:t>1:sum</w:t>
+      </w:r>
+      <w:proofErr w:type="gramEnd"/>
+      <w:r>
+        <w:rPr>
+          <w:rFonts w:ascii="Menlo" w:eastAsia="Times New Roman" w:hAnsi="Menlo" w:cs="Menlo"/>
+          <w:kern w:val="0"/>
+          <w:sz w:val="20"/>
+          <w:szCs w:val="20"/>
+          <w14:ligatures w14:val="none"/>
+        </w:rPr>
+        <w:t>(rows</w:t>
+      </w:r>
+      <w:proofErr w:type="gramStart"/>
+      <w:r>
+        <w:rPr>
+          <w:rFonts w:ascii="Menlo" w:eastAsia="Times New Roman" w:hAnsi="Menlo" w:cs="Menlo"/>
+          <w:kern w:val="0"/>
+          <w:sz w:val="20"/>
+          <w:szCs w:val="20"/>
+          <w14:ligatures w14:val="none"/>
+        </w:rPr>
+        <w:t>);</w:t>
+      </w:r>
+      <w:proofErr w:type="gramEnd"/>
+    </w:p>
+    <w:p>
+      <w:pPr>
+        <w:spacing w:after="0" w:line="240" w:lineRule="auto"/>
+        <w:rPr>
+          <w:rFonts w:ascii="Menlo" w:eastAsia="Times New Roman" w:hAnsi="Menlo" w:cs="Menlo"/>
+          <w:kern w:val="0"/>
+          <w:sz w:val="20"/>
+          <w:szCs w:val="20"/>
+          <w14:ligatures w14:val="none"/>
+        </w:rPr>
+      </w:pPr>
+      <w:r>
+        <w:rPr>
+          <w:rFonts w:ascii="Menlo" w:eastAsia="Times New Roman" w:hAnsi="Menlo" w:cs="Menlo"/>
+          <w:kern w:val="0"/>
+          <w:sz w:val="20"/>
+          <w:szCs w:val="20"/>
+          <w14:ligatures w14:val="none"/>
+        </w:rPr>
+        <w:t xml:space="preserve">    </w:t>
+      </w:r>
+    </w:p>
+    <w:p>
+      <w:pPr>
+        <w:spacing w:after="0" w:line="240" w:lineRule="auto"/>
+        <w:rPr>
+          <w:rFonts w:ascii="Menlo" w:eastAsia="Times New Roman" w:hAnsi="Menlo" w:cs="Menlo"/>
+          <w:kern w:val="0"/>
+          <w:sz w:val="20"/>
+          <w:szCs w:val="20"/>
+          <w14:ligatures w14:val="none"/>
+        </w:rPr>
+      </w:pPr>
+      <w:r>
+        <w:rPr>
+          <w:rFonts w:ascii="Menlo" w:eastAsia="Times New Roman" w:hAnsi="Menlo" w:cs="Menlo"/>
+          <w:kern w:val="0"/>
+          <w:sz w:val="20"/>
+          <w:szCs w:val="20"/>
+          <w14:ligatures w14:val="none"/>
+        </w:rPr>
+        <w:t xml:space="preserve">    </w:t>
+      </w:r>
+      <w:r>
+        <w:rPr>
+          <w:rFonts w:ascii="Menlo" w:eastAsia="Times New Roman" w:hAnsi="Menlo" w:cs="Menlo"/>
+          <w:color w:val="008013"/>
+          <w:kern w:val="0"/>
+          <w:sz w:val="20"/>
+          <w:szCs w:val="20"/>
+          <w14:ligatures w14:val="none"/>
+        </w:rPr>
+        <w:t>% Bar plot</w:t>
+      </w:r>
+    </w:p>
+    <w:p>
+      <w:pPr>
+        <w:spacing w:after="0" w:line="240" w:lineRule="auto"/>
+        <w:rPr>
+          <w:rFonts w:ascii="Menlo" w:eastAsia="Times New Roman" w:hAnsi="Menlo" w:cs="Menlo"/>
+          <w:kern w:val="0"/>
+          <w:sz w:val="20"/>
+          <w:szCs w:val="20"/>
+          <w14:ligatures w14:val="none"/>
+        </w:rPr>
+      </w:pPr>
+      <w:r>
+        <w:rPr>
+          <w:rFonts w:ascii="Menlo" w:eastAsia="Times New Roman" w:hAnsi="Menlo" w:cs="Menlo"/>
+          <w:kern w:val="0"/>
+          <w:sz w:val="20"/>
+          <w:szCs w:val="20"/>
+          <w14:ligatures w14:val="none"/>
+        </w:rPr>
+        <w:lastRenderedPageBreak/>
+        <w:t xml:space="preserve">    b = </w:t>
+      </w:r>
+      <w:proofErr w:type="gramStart"/>
+      <w:r>
+        <w:rPr>
+          <w:rFonts w:ascii="Menlo" w:eastAsia="Times New Roman" w:hAnsi="Menlo" w:cs="Menlo"/>
+          <w:kern w:val="0"/>
+          <w:sz w:val="20"/>
+          <w:szCs w:val="20"/>
+          <w14:ligatures w14:val="none"/>
+        </w:rPr>
+        <w:t>bar(</w:t>
+      </w:r>
+      <w:proofErr w:type="gramEnd"/>
+      <w:r>
+        <w:rPr>
+          <w:rFonts w:ascii="Menlo" w:eastAsia="Times New Roman" w:hAnsi="Menlo" w:cs="Menlo"/>
+          <w:kern w:val="0"/>
+          <w:sz w:val="20"/>
+          <w:szCs w:val="20"/>
+          <w14:ligatures w14:val="none"/>
+        </w:rPr>
+        <w:t>x + (i-</w:t>
+      </w:r>
+      <w:proofErr w:type="gramStart"/>
+      <w:r>
+        <w:rPr>
+          <w:rFonts w:ascii="Menlo" w:eastAsia="Times New Roman" w:hAnsi="Menlo" w:cs="Menlo"/>
+          <w:kern w:val="0"/>
+          <w:sz w:val="20"/>
+          <w:szCs w:val="20"/>
+          <w14:ligatures w14:val="none"/>
+        </w:rPr>
+        <w:t>1)*</w:t>
+      </w:r>
+      <w:proofErr w:type="gramEnd"/>
+      <w:r>
+        <w:rPr>
+          <w:rFonts w:ascii="Menlo" w:eastAsia="Times New Roman" w:hAnsi="Menlo" w:cs="Menlo"/>
+          <w:kern w:val="0"/>
+          <w:sz w:val="20"/>
+          <w:szCs w:val="20"/>
+          <w14:ligatures w14:val="none"/>
+        </w:rPr>
+        <w:t xml:space="preserve">0.2, </w:t>
+      </w:r>
+      <w:proofErr w:type="spellStart"/>
+      <w:r>
+        <w:rPr>
+          <w:rFonts w:ascii="Menlo" w:eastAsia="Times New Roman" w:hAnsi="Menlo" w:cs="Menlo"/>
+          <w:kern w:val="0"/>
+          <w:sz w:val="20"/>
+          <w:szCs w:val="20"/>
+          <w14:ligatures w14:val="none"/>
+        </w:rPr>
+        <w:t>bar_data</w:t>
+      </w:r>
+      <w:proofErr w:type="spellEnd"/>
+      <w:r>
+        <w:rPr>
+          <w:rFonts w:ascii="Menlo" w:eastAsia="Times New Roman" w:hAnsi="Menlo" w:cs="Menlo"/>
+          <w:kern w:val="0"/>
+          <w:sz w:val="20"/>
+          <w:szCs w:val="20"/>
+          <w14:ligatures w14:val="none"/>
+        </w:rPr>
+        <w:t xml:space="preserve">, 0.2, </w:t>
+      </w:r>
+      <w:r>
+        <w:rPr>
+          <w:rFonts w:ascii="Menlo" w:eastAsia="Times New Roman" w:hAnsi="Menlo" w:cs="Menlo"/>
+          <w:color w:val="A709F5"/>
+          <w:kern w:val="0"/>
+          <w:sz w:val="20"/>
+          <w:szCs w:val="20"/>
+          <w14:ligatures w14:val="none"/>
+        </w:rPr>
+        <w:t>'DisplayName'</w:t>
+      </w:r>
+      <w:r>
+        <w:rPr>
+          <w:rFonts w:ascii="Menlo" w:eastAsia="Times New Roman" w:hAnsi="Menlo" w:cs="Menlo"/>
+          <w:kern w:val="0"/>
+          <w:sz w:val="20"/>
+          <w:szCs w:val="20"/>
+          <w14:ligatures w14:val="none"/>
+        </w:rPr>
+        <w:t xml:space="preserve">, </w:t>
+      </w:r>
+      <w:proofErr w:type="spellStart"/>
+      <w:proofErr w:type="gramStart"/>
+      <w:r>
+        <w:rPr>
+          <w:rFonts w:ascii="Menlo" w:eastAsia="Times New Roman" w:hAnsi="Menlo" w:cs="Menlo"/>
+          <w:kern w:val="0"/>
+          <w:sz w:val="20"/>
+          <w:szCs w:val="20"/>
+          <w14:ligatures w14:val="none"/>
+        </w:rPr>
+        <w:t>sprintf</w:t>
+      </w:r>
+      <w:proofErr w:type="spellEnd"/>
+      <w:r>
+        <w:rPr>
+          <w:rFonts w:ascii="Menlo" w:eastAsia="Times New Roman" w:hAnsi="Menlo" w:cs="Menlo"/>
+          <w:kern w:val="0"/>
+          <w:sz w:val="20"/>
+          <w:szCs w:val="20"/>
+          <w14:ligatures w14:val="none"/>
+        </w:rPr>
+        <w:t>(</w:t>
+      </w:r>
+      <w:proofErr w:type="gramEnd"/>
+      <w:r>
+        <w:rPr>
+          <w:rFonts w:ascii="Menlo" w:eastAsia="Times New Roman" w:hAnsi="Menlo" w:cs="Menlo"/>
+          <w:color w:val="A709F5"/>
+          <w:kern w:val="0"/>
+          <w:sz w:val="20"/>
+          <w:szCs w:val="20"/>
+          <w14:ligatures w14:val="none"/>
+        </w:rPr>
+        <w:t>'Noise = %.3f'</w:t>
+      </w:r>
+      <w:r>
+        <w:rPr>
+          <w:rFonts w:ascii="Menlo" w:eastAsia="Times New Roman" w:hAnsi="Menlo" w:cs="Menlo"/>
+          <w:kern w:val="0"/>
+          <w:sz w:val="20"/>
+          <w:szCs w:val="20"/>
+          <w14:ligatures w14:val="none"/>
+        </w:rPr>
+        <w:t xml:space="preserve">, </w:t>
+      </w:r>
+      <w:proofErr w:type="spellStart"/>
+      <w:r>
+        <w:rPr>
+          <w:rFonts w:ascii="Menlo" w:eastAsia="Times New Roman" w:hAnsi="Menlo" w:cs="Menlo"/>
+          <w:kern w:val="0"/>
+          <w:sz w:val="20"/>
+          <w:szCs w:val="20"/>
+          <w14:ligatures w14:val="none"/>
+        </w:rPr>
+        <w:t>Noise_Levels</w:t>
+      </w:r>
+      <w:proofErr w:type="spellEnd"/>
+      <w:r>
+        <w:rPr>
+          <w:rFonts w:ascii="Menlo" w:eastAsia="Times New Roman" w:hAnsi="Menlo" w:cs="Menlo"/>
+          <w:kern w:val="0"/>
+          <w:sz w:val="20"/>
+          <w:szCs w:val="20"/>
+          <w14:ligatures w14:val="none"/>
+        </w:rPr>
+        <w:t>(</w:t>
+      </w:r>
+      <w:proofErr w:type="spellStart"/>
+      <w:r>
+        <w:rPr>
+          <w:rFonts w:ascii="Menlo" w:eastAsia="Times New Roman" w:hAnsi="Menlo" w:cs="Menlo"/>
+          <w:kern w:val="0"/>
+          <w:sz w:val="20"/>
+          <w:szCs w:val="20"/>
+          <w14:ligatures w14:val="none"/>
+        </w:rPr>
+        <w:t>i</w:t>
+      </w:r>
+      <w:proofErr w:type="spellEnd"/>
+      <w:r>
+        <w:rPr>
+          <w:rFonts w:ascii="Menlo" w:eastAsia="Times New Roman" w:hAnsi="Menlo" w:cs="Menlo"/>
+          <w:kern w:val="0"/>
+          <w:sz w:val="20"/>
+          <w:szCs w:val="20"/>
+          <w14:ligatures w14:val="none"/>
+        </w:rPr>
+        <w:t>))</w:t>
+      </w:r>
+      <w:proofErr w:type="gramStart"/>
+      <w:r>
+        <w:rPr>
+          <w:rFonts w:ascii="Menlo" w:eastAsia="Times New Roman" w:hAnsi="Menlo" w:cs="Menlo"/>
+          <w:kern w:val="0"/>
+          <w:sz w:val="20"/>
+          <w:szCs w:val="20"/>
+          <w14:ligatures w14:val="none"/>
+        </w:rPr>
+        <w:t>);</w:t>
+      </w:r>
+      <w:proofErr w:type="gramEnd"/>
+    </w:p>
+    <w:p>
+      <w:pPr>
+        <w:spacing w:after="0" w:line="240" w:lineRule="auto"/>
+        <w:rPr>
+          <w:rFonts w:ascii="Menlo" w:eastAsia="Times New Roman" w:hAnsi="Menlo" w:cs="Menlo"/>
+          <w:kern w:val="0"/>
+          <w:sz w:val="20"/>
+          <w:szCs w:val="20"/>
+          <w14:ligatures w14:val="none"/>
+        </w:rPr>
+      </w:pPr>
+    </w:p>
+    <w:p>
+      <w:pPr>
+        <w:spacing w:after="0" w:line="240" w:lineRule="auto"/>
+        <w:rPr>
+          <w:rFonts w:ascii="Menlo" w:eastAsia="Times New Roman" w:hAnsi="Menlo" w:cs="Menlo"/>
+          <w:kern w:val="0"/>
+          <w:sz w:val="20"/>
+          <w:szCs w:val="20"/>
+          <w14:ligatures w14:val="none"/>
+        </w:rPr>
+      </w:pPr>
+      <w:r>
+        <w:rPr>
+          <w:rFonts w:ascii="Menlo" w:eastAsia="Times New Roman" w:hAnsi="Menlo" w:cs="Menlo"/>
+          <w:kern w:val="0"/>
+          <w:sz w:val="20"/>
+          <w:szCs w:val="20"/>
+          <w14:ligatures w14:val="none"/>
+        </w:rPr>
+        <w:t xml:space="preserve">    </w:t>
+      </w:r>
+      <w:r>
+        <w:rPr>
+          <w:rFonts w:ascii="Menlo" w:eastAsia="Times New Roman" w:hAnsi="Menlo" w:cs="Menlo"/>
+          <w:color w:val="008013"/>
+          <w:kern w:val="0"/>
+          <w:sz w:val="20"/>
+          <w:szCs w:val="20"/>
+          <w14:ligatures w14:val="none"/>
+        </w:rPr>
+        <w:t>% Error bars</w:t>
+      </w:r>
+    </w:p>
+    <w:p>
+      <w:pPr>
+        <w:spacing w:after="0" w:line="240" w:lineRule="auto"/>
+        <w:rPr>
+          <w:rFonts w:ascii="Menlo" w:eastAsia="Times New Roman" w:hAnsi="Menlo" w:cs="Menlo"/>
+          <w:kern w:val="0"/>
+          <w:sz w:val="20"/>
+          <w:szCs w:val="20"/>
+          <w14:ligatures w14:val="none"/>
+        </w:rPr>
+      </w:pPr>
+      <w:r>
+        <w:rPr>
+          <w:rFonts w:ascii="Menlo" w:eastAsia="Times New Roman" w:hAnsi="Menlo" w:cs="Menlo"/>
+          <w:kern w:val="0"/>
+          <w:sz w:val="20"/>
+          <w:szCs w:val="20"/>
+          <w14:ligatures w14:val="none"/>
+        </w:rPr>
+        <w:t xml:space="preserve">    </w:t>
+      </w:r>
+      <w:proofErr w:type="spellStart"/>
+      <w:proofErr w:type="gramStart"/>
+      <w:r>
+        <w:rPr>
+          <w:rFonts w:ascii="Menlo" w:eastAsia="Times New Roman" w:hAnsi="Menlo" w:cs="Menlo"/>
+          <w:kern w:val="0"/>
+          <w:sz w:val="20"/>
+          <w:szCs w:val="20"/>
+          <w14:ligatures w14:val="none"/>
+        </w:rPr>
+        <w:t>errorbar</w:t>
+      </w:r>
+      <w:proofErr w:type="spellEnd"/>
+      <w:r>
+        <w:rPr>
+          <w:rFonts w:ascii="Menlo" w:eastAsia="Times New Roman" w:hAnsi="Menlo" w:cs="Menlo"/>
+          <w:kern w:val="0"/>
+          <w:sz w:val="20"/>
+          <w:szCs w:val="20"/>
+          <w14:ligatures w14:val="none"/>
+        </w:rPr>
+        <w:t>(</w:t>
+      </w:r>
+      <w:proofErr w:type="gramEnd"/>
+      <w:r>
+        <w:rPr>
+          <w:rFonts w:ascii="Menlo" w:eastAsia="Times New Roman" w:hAnsi="Menlo" w:cs="Menlo"/>
+          <w:kern w:val="0"/>
+          <w:sz w:val="20"/>
+          <w:szCs w:val="20"/>
+          <w14:ligatures w14:val="none"/>
+        </w:rPr>
+        <w:t>x + (i-</w:t>
+      </w:r>
+      <w:proofErr w:type="gramStart"/>
+      <w:r>
+        <w:rPr>
+          <w:rFonts w:ascii="Menlo" w:eastAsia="Times New Roman" w:hAnsi="Menlo" w:cs="Menlo"/>
+          <w:kern w:val="0"/>
+          <w:sz w:val="20"/>
+          <w:szCs w:val="20"/>
+          <w14:ligatures w14:val="none"/>
+        </w:rPr>
+        <w:t>1)*</w:t>
+      </w:r>
+      <w:proofErr w:type="gramEnd"/>
+      <w:r>
+        <w:rPr>
+          <w:rFonts w:ascii="Menlo" w:eastAsia="Times New Roman" w:hAnsi="Menlo" w:cs="Menlo"/>
+          <w:kern w:val="0"/>
+          <w:sz w:val="20"/>
+          <w:szCs w:val="20"/>
+          <w14:ligatures w14:val="none"/>
+        </w:rPr>
+        <w:t xml:space="preserve">0.2, </w:t>
+      </w:r>
+      <w:proofErr w:type="spellStart"/>
+      <w:r>
+        <w:rPr>
+          <w:rFonts w:ascii="Menlo" w:eastAsia="Times New Roman" w:hAnsi="Menlo" w:cs="Menlo"/>
+          <w:kern w:val="0"/>
+          <w:sz w:val="20"/>
+          <w:szCs w:val="20"/>
+          <w14:ligatures w14:val="none"/>
+        </w:rPr>
+        <w:t>bar_data</w:t>
+      </w:r>
+      <w:proofErr w:type="spellEnd"/>
+      <w:r>
+        <w:rPr>
+          <w:rFonts w:ascii="Menlo" w:eastAsia="Times New Roman" w:hAnsi="Menlo" w:cs="Menlo"/>
+          <w:kern w:val="0"/>
+          <w:sz w:val="20"/>
+          <w:szCs w:val="20"/>
+          <w14:ligatures w14:val="none"/>
+        </w:rPr>
+        <w:t xml:space="preserve">, ci, </w:t>
+      </w:r>
+      <w:r>
+        <w:rPr>
+          <w:rFonts w:ascii="Menlo" w:eastAsia="Times New Roman" w:hAnsi="Menlo" w:cs="Menlo"/>
+          <w:color w:val="A709F5"/>
+          <w:kern w:val="0"/>
+          <w:sz w:val="20"/>
+          <w:szCs w:val="20"/>
+          <w14:ligatures w14:val="none"/>
+        </w:rPr>
+        <w:t>'k.'</w:t>
+      </w:r>
+      <w:r>
+        <w:rPr>
+          <w:rFonts w:ascii="Menlo" w:eastAsia="Times New Roman" w:hAnsi="Menlo" w:cs="Menlo"/>
+          <w:kern w:val="0"/>
+          <w:sz w:val="20"/>
+          <w:szCs w:val="20"/>
+          <w14:ligatures w14:val="none"/>
+        </w:rPr>
+        <w:t xml:space="preserve">, </w:t>
+      </w:r>
+      <w:r>
+        <w:rPr>
+          <w:rFonts w:ascii="Menlo" w:eastAsia="Times New Roman" w:hAnsi="Menlo" w:cs="Menlo"/>
+          <w:color w:val="A709F5"/>
+          <w:kern w:val="0"/>
+          <w:sz w:val="20"/>
+          <w:szCs w:val="20"/>
+          <w14:ligatures w14:val="none"/>
+        </w:rPr>
+        <w:t>'</w:t>
+      </w:r>
+      <w:proofErr w:type="spellStart"/>
+      <w:r>
+        <w:rPr>
+          <w:rFonts w:ascii="Menlo" w:eastAsia="Times New Roman" w:hAnsi="Menlo" w:cs="Menlo"/>
+          <w:color w:val="A709F5"/>
+          <w:kern w:val="0"/>
+          <w:sz w:val="20"/>
+          <w:szCs w:val="20"/>
+          <w14:ligatures w14:val="none"/>
+        </w:rPr>
+        <w:t>LineStyle</w:t>
+      </w:r>
+      <w:proofErr w:type="spellEnd"/>
+      <w:r>
+        <w:rPr>
+          <w:rFonts w:ascii="Menlo" w:eastAsia="Times New Roman" w:hAnsi="Menlo" w:cs="Menlo"/>
+          <w:color w:val="A709F5"/>
+          <w:kern w:val="0"/>
+          <w:sz w:val="20"/>
+          <w:szCs w:val="20"/>
+          <w14:ligatures w14:val="none"/>
+        </w:rPr>
+        <w:t>'</w:t>
+      </w:r>
+      <w:r>
+        <w:rPr>
+          <w:rFonts w:ascii="Menlo" w:eastAsia="Times New Roman" w:hAnsi="Menlo" w:cs="Menlo"/>
+          <w:kern w:val="0"/>
+          <w:sz w:val="20"/>
+          <w:szCs w:val="20"/>
+          <w14:ligatures w14:val="none"/>
+        </w:rPr>
+        <w:t xml:space="preserve">, </w:t>
+      </w:r>
+      <w:r>
+        <w:rPr>
+          <w:rFonts w:ascii="Menlo" w:eastAsia="Times New Roman" w:hAnsi="Menlo" w:cs="Menlo"/>
+          <w:color w:val="A709F5"/>
+          <w:kern w:val="0"/>
+          <w:sz w:val="20"/>
+          <w:szCs w:val="20"/>
+          <w14:ligatures w14:val="none"/>
+        </w:rPr>
+        <w:t>'none'</w:t>
+      </w:r>
+      <w:proofErr w:type="gramStart"/>
+      <w:r>
+        <w:rPr>
+          <w:rFonts w:ascii="Menlo" w:eastAsia="Times New Roman" w:hAnsi="Menlo" w:cs="Menlo"/>
+          <w:kern w:val="0"/>
+          <w:sz w:val="20"/>
+          <w:szCs w:val="20"/>
+          <w14:ligatures w14:val="none"/>
+        </w:rPr>
+        <w:t>);</w:t>
+      </w:r>
+      <w:proofErr w:type="gramEnd"/>
+    </w:p>
+    <w:p>
+      <w:pPr>
+        <w:spacing w:after="0" w:line="240" w:lineRule="auto"/>
+        <w:rPr>
+          <w:rFonts w:ascii="Menlo" w:eastAsia="Times New Roman" w:hAnsi="Menlo" w:cs="Menlo"/>
+          <w:kern w:val="0"/>
+          <w:sz w:val="20"/>
+          <w:szCs w:val="20"/>
+          <w14:ligatures w14:val="none"/>
+        </w:rPr>
+      </w:pPr>
+      <w:r>
+        <w:rPr>
+          <w:rFonts w:ascii="Menlo" w:eastAsia="Times New Roman" w:hAnsi="Menlo" w:cs="Menlo"/>
+          <w:color w:val="0E00FF"/>
+          <w:kern w:val="0"/>
+          <w:sz w:val="20"/>
+          <w:szCs w:val="20"/>
+          <w14:ligatures w14:val="none"/>
+        </w:rPr>
+        <w:t>end</w:t>
+      </w:r>
+    </w:p>
+    <w:p>
+      <w:pPr>
+        <w:spacing w:after="0" w:line="240" w:lineRule="auto"/>
+        <w:rPr>
+          <w:rFonts w:ascii="Menlo" w:eastAsia="Times New Roman" w:hAnsi="Menlo" w:cs="Menlo"/>
+          <w:kern w:val="0"/>
+          <w:sz w:val="20"/>
+          <w:szCs w:val="20"/>
+          <w14:ligatures w14:val="none"/>
+        </w:rPr>
+      </w:pPr>
+    </w:p>
+    <w:p>
+      <w:pPr>
+        <w:spacing w:after="0" w:line="240" w:lineRule="auto"/>
+        <w:rPr>
+          <w:rFonts w:ascii="Menlo" w:eastAsia="Times New Roman" w:hAnsi="Menlo" w:cs="Menlo"/>
+          <w:kern w:val="0"/>
+          <w:sz w:val="20"/>
+          <w:szCs w:val="20"/>
+          <w14:ligatures w14:val="none"/>
+        </w:rPr>
+      </w:pPr>
+      <w:r>
+        <w:rPr>
+          <w:rFonts w:ascii="Menlo" w:eastAsia="Times New Roman" w:hAnsi="Menlo" w:cs="Menlo"/>
+          <w:color w:val="008013"/>
+          <w:kern w:val="0"/>
+          <w:sz w:val="20"/>
+          <w:szCs w:val="20"/>
+          <w14:ligatures w14:val="none"/>
+        </w:rPr>
+        <w:t xml:space="preserve">% Sort based on </w:t>
+      </w:r>
+      <w:proofErr w:type="spellStart"/>
+      <w:r>
+        <w:rPr>
+          <w:rFonts w:ascii="Menlo" w:eastAsia="Times New Roman" w:hAnsi="Menlo" w:cs="Menlo"/>
+          <w:color w:val="008013"/>
+          <w:kern w:val="0"/>
+          <w:sz w:val="20"/>
+          <w:szCs w:val="20"/>
+          <w14:ligatures w14:val="none"/>
+        </w:rPr>
+        <w:t>DeltaLoss</w:t>
+      </w:r>
+      <w:proofErr w:type="spellEnd"/>
+      <w:r>
+        <w:rPr>
+          <w:rFonts w:ascii="Menlo" w:eastAsia="Times New Roman" w:hAnsi="Menlo" w:cs="Menlo"/>
+          <w:color w:val="008013"/>
+          <w:kern w:val="0"/>
+          <w:sz w:val="20"/>
+          <w:szCs w:val="20"/>
+          <w14:ligatures w14:val="none"/>
+        </w:rPr>
+        <w:t xml:space="preserve"> at noise = 0.1</w:t>
+      </w:r>
+    </w:p>
+    <w:p>
+      <w:pPr>
+        <w:spacing w:after="0" w:line="240" w:lineRule="auto"/>
+        <w:rPr>
+          <w:rFonts w:ascii="Menlo" w:eastAsia="Times New Roman" w:hAnsi="Menlo" w:cs="Menlo"/>
+          <w:kern w:val="0"/>
+          <w:sz w:val="20"/>
+          <w:szCs w:val="20"/>
+          <w14:ligatures w14:val="none"/>
+        </w:rPr>
+      </w:pPr>
+      <w:proofErr w:type="spellStart"/>
+      <w:r>
+        <w:rPr>
+          <w:rFonts w:ascii="Menlo" w:eastAsia="Times New Roman" w:hAnsi="Menlo" w:cs="Menlo"/>
+          <w:kern w:val="0"/>
+          <w:sz w:val="20"/>
+          <w:szCs w:val="20"/>
+          <w14:ligatures w14:val="none"/>
+        </w:rPr>
+        <w:t>target_noise</w:t>
+      </w:r>
+      <w:proofErr w:type="spellEnd"/>
+      <w:r>
+        <w:rPr>
+          <w:rFonts w:ascii="Menlo" w:eastAsia="Times New Roman" w:hAnsi="Menlo" w:cs="Menlo"/>
+          <w:kern w:val="0"/>
+          <w:sz w:val="20"/>
+          <w:szCs w:val="20"/>
+          <w14:ligatures w14:val="none"/>
+        </w:rPr>
+        <w:t xml:space="preserve"> = </w:t>
+      </w:r>
+      <w:proofErr w:type="gramStart"/>
+      <w:r>
+        <w:rPr>
+          <w:rFonts w:ascii="Menlo" w:eastAsia="Times New Roman" w:hAnsi="Menlo" w:cs="Menlo"/>
+          <w:kern w:val="0"/>
+          <w:sz w:val="20"/>
+          <w:szCs w:val="20"/>
+          <w14:ligatures w14:val="none"/>
+        </w:rPr>
+        <w:t>0.1;</w:t>
+      </w:r>
+      <w:proofErr w:type="gramEnd"/>
+    </w:p>
+    <w:p>
+      <w:pPr>
+        <w:spacing w:after="0" w:line="240" w:lineRule="auto"/>
+        <w:rPr>
+          <w:rFonts w:ascii="Menlo" w:eastAsia="Times New Roman" w:hAnsi="Menlo" w:cs="Menlo"/>
+          <w:kern w:val="0"/>
+          <w:sz w:val="20"/>
+          <w:szCs w:val="20"/>
+          <w14:ligatures w14:val="none"/>
+        </w:rPr>
+      </w:pPr>
+      <w:proofErr w:type="spellStart"/>
+      <w:r>
+        <w:rPr>
+          <w:rFonts w:ascii="Menlo" w:eastAsia="Times New Roman" w:hAnsi="Menlo" w:cs="Menlo"/>
+          <w:kern w:val="0"/>
+          <w:sz w:val="20"/>
+          <w:szCs w:val="20"/>
+          <w14:ligatures w14:val="none"/>
+        </w:rPr>
+        <w:t>row_filter</w:t>
+      </w:r>
+      <w:proofErr w:type="spellEnd"/>
+      <w:r>
+        <w:rPr>
+          <w:rFonts w:ascii="Menlo" w:eastAsia="Times New Roman" w:hAnsi="Menlo" w:cs="Menlo"/>
+          <w:kern w:val="0"/>
+          <w:sz w:val="20"/>
+          <w:szCs w:val="20"/>
+          <w14:ligatures w14:val="none"/>
+        </w:rPr>
+        <w:t xml:space="preserve"> = </w:t>
+      </w:r>
+      <w:proofErr w:type="gramStart"/>
+      <w:r>
+        <w:rPr>
+          <w:rFonts w:ascii="Menlo" w:eastAsia="Times New Roman" w:hAnsi="Menlo" w:cs="Menlo"/>
+          <w:kern w:val="0"/>
+          <w:sz w:val="20"/>
+          <w:szCs w:val="20"/>
+          <w14:ligatures w14:val="none"/>
+        </w:rPr>
+        <w:t>abs(</w:t>
+      </w:r>
+      <w:proofErr w:type="spellStart"/>
+      <w:r>
+        <w:rPr>
+          <w:rFonts w:ascii="Menlo" w:eastAsia="Times New Roman" w:hAnsi="Menlo" w:cs="Menlo"/>
+          <w:kern w:val="0"/>
+          <w:sz w:val="20"/>
+          <w:szCs w:val="20"/>
+          <w14:ligatures w14:val="none"/>
+        </w:rPr>
+        <w:t>results.Noise</w:t>
+      </w:r>
+      <w:proofErr w:type="spellEnd"/>
+      <w:proofErr w:type="gramEnd"/>
+      <w:r>
+        <w:rPr>
+          <w:rFonts w:ascii="Menlo" w:eastAsia="Times New Roman" w:hAnsi="Menlo" w:cs="Menlo"/>
+          <w:kern w:val="0"/>
+          <w:sz w:val="20"/>
+          <w:szCs w:val="20"/>
+          <w14:ligatures w14:val="none"/>
+        </w:rPr>
+        <w:t xml:space="preserve"> - </w:t>
+      </w:r>
+      <w:proofErr w:type="spellStart"/>
+      <w:r>
+        <w:rPr>
+          <w:rFonts w:ascii="Menlo" w:eastAsia="Times New Roman" w:hAnsi="Menlo" w:cs="Menlo"/>
+          <w:kern w:val="0"/>
+          <w:sz w:val="20"/>
+          <w:szCs w:val="20"/>
+          <w14:ligatures w14:val="none"/>
+        </w:rPr>
+        <w:t>target_noise</w:t>
+      </w:r>
+      <w:proofErr w:type="spellEnd"/>
+      <w:r>
+        <w:rPr>
+          <w:rFonts w:ascii="Menlo" w:eastAsia="Times New Roman" w:hAnsi="Menlo" w:cs="Menlo"/>
+          <w:kern w:val="0"/>
+          <w:sz w:val="20"/>
+          <w:szCs w:val="20"/>
+          <w14:ligatures w14:val="none"/>
+        </w:rPr>
+        <w:t>) &lt; 1e-</w:t>
+      </w:r>
+      <w:proofErr w:type="gramStart"/>
+      <w:r>
+        <w:rPr>
+          <w:rFonts w:ascii="Menlo" w:eastAsia="Times New Roman" w:hAnsi="Menlo" w:cs="Menlo"/>
+          <w:kern w:val="0"/>
+          <w:sz w:val="20"/>
+          <w:szCs w:val="20"/>
+          <w14:ligatures w14:val="none"/>
+        </w:rPr>
+        <w:t>6;</w:t>
+      </w:r>
+      <w:proofErr w:type="gramEnd"/>
+    </w:p>
+    <w:p>
+      <w:pPr>
+        <w:spacing w:after="0" w:line="240" w:lineRule="auto"/>
+        <w:rPr>
+          <w:rFonts w:ascii="Menlo" w:eastAsia="Times New Roman" w:hAnsi="Menlo" w:cs="Menlo"/>
+          <w:kern w:val="0"/>
+          <w:sz w:val="20"/>
+          <w:szCs w:val="20"/>
+          <w14:ligatures w14:val="none"/>
+        </w:rPr>
+      </w:pPr>
+      <w:r>
+        <w:rPr>
+          <w:rFonts w:ascii="Menlo" w:eastAsia="Times New Roman" w:hAnsi="Menlo" w:cs="Menlo"/>
+          <w:kern w:val="0"/>
+          <w:sz w:val="20"/>
+          <w:szCs w:val="20"/>
+          <w14:ligatures w14:val="none"/>
+        </w:rPr>
+        <w:t xml:space="preserve">[~, </w:t>
+      </w:r>
+      <w:proofErr w:type="spellStart"/>
+      <w:r>
+        <w:rPr>
+          <w:rFonts w:ascii="Menlo" w:eastAsia="Times New Roman" w:hAnsi="Menlo" w:cs="Menlo"/>
+          <w:kern w:val="0"/>
+          <w:sz w:val="20"/>
+          <w:szCs w:val="20"/>
+          <w14:ligatures w14:val="none"/>
+        </w:rPr>
+        <w:t>sort_idx</w:t>
+      </w:r>
+      <w:proofErr w:type="spellEnd"/>
+      <w:r>
+        <w:rPr>
+          <w:rFonts w:ascii="Menlo" w:eastAsia="Times New Roman" w:hAnsi="Menlo" w:cs="Menlo"/>
+          <w:kern w:val="0"/>
+          <w:sz w:val="20"/>
+          <w:szCs w:val="20"/>
+          <w14:ligatures w14:val="none"/>
+        </w:rPr>
+        <w:t>] = sort(</w:t>
+      </w:r>
+      <w:proofErr w:type="spellStart"/>
+      <w:proofErr w:type="gramStart"/>
+      <w:r>
+        <w:rPr>
+          <w:rFonts w:ascii="Menlo" w:eastAsia="Times New Roman" w:hAnsi="Menlo" w:cs="Menlo"/>
+          <w:kern w:val="0"/>
+          <w:sz w:val="20"/>
+          <w:szCs w:val="20"/>
+          <w14:ligatures w14:val="none"/>
+        </w:rPr>
+        <w:t>results.DeltaLoss</w:t>
+      </w:r>
+      <w:proofErr w:type="spellEnd"/>
+      <w:proofErr w:type="gramEnd"/>
+      <w:r>
+        <w:rPr>
+          <w:rFonts w:ascii="Menlo" w:eastAsia="Times New Roman" w:hAnsi="Menlo" w:cs="Menlo"/>
+          <w:kern w:val="0"/>
+          <w:sz w:val="20"/>
+          <w:szCs w:val="20"/>
+          <w14:ligatures w14:val="none"/>
+        </w:rPr>
+        <w:t>(</w:t>
+      </w:r>
+      <w:proofErr w:type="spellStart"/>
+      <w:r>
+        <w:rPr>
+          <w:rFonts w:ascii="Menlo" w:eastAsia="Times New Roman" w:hAnsi="Menlo" w:cs="Menlo"/>
+          <w:kern w:val="0"/>
+          <w:sz w:val="20"/>
+          <w:szCs w:val="20"/>
+          <w14:ligatures w14:val="none"/>
+        </w:rPr>
+        <w:t>row_filter</w:t>
+      </w:r>
+      <w:proofErr w:type="spellEnd"/>
+      <w:r>
+        <w:rPr>
+          <w:rFonts w:ascii="Menlo" w:eastAsia="Times New Roman" w:hAnsi="Menlo" w:cs="Menlo"/>
+          <w:kern w:val="0"/>
+          <w:sz w:val="20"/>
+          <w:szCs w:val="20"/>
+          <w14:ligatures w14:val="none"/>
+        </w:rPr>
+        <w:t xml:space="preserve">), </w:t>
+      </w:r>
+      <w:r>
+        <w:rPr>
+          <w:rFonts w:ascii="Menlo" w:eastAsia="Times New Roman" w:hAnsi="Menlo" w:cs="Menlo"/>
+          <w:color w:val="A709F5"/>
+          <w:kern w:val="0"/>
+          <w:sz w:val="20"/>
+          <w:szCs w:val="20"/>
+          <w14:ligatures w14:val="none"/>
+        </w:rPr>
+        <w:t>'descend'</w:t>
+      </w:r>
+      <w:proofErr w:type="gramStart"/>
+      <w:r>
+        <w:rPr>
+          <w:rFonts w:ascii="Menlo" w:eastAsia="Times New Roman" w:hAnsi="Menlo" w:cs="Menlo"/>
+          <w:kern w:val="0"/>
+          <w:sz w:val="20"/>
+          <w:szCs w:val="20"/>
+          <w14:ligatures w14:val="none"/>
+        </w:rPr>
+        <w:t>);</w:t>
+      </w:r>
+      <w:proofErr w:type="gramEnd"/>
+    </w:p>
+    <w:p>
+      <w:pPr>
+        <w:spacing w:after="0" w:line="240" w:lineRule="auto"/>
+        <w:rPr>
+          <w:rFonts w:ascii="Menlo" w:eastAsia="Times New Roman" w:hAnsi="Menlo" w:cs="Menlo"/>
+          <w:kern w:val="0"/>
+          <w:sz w:val="20"/>
+          <w:szCs w:val="20"/>
+          <w14:ligatures w14:val="none"/>
+        </w:rPr>
+      </w:pPr>
+      <w:proofErr w:type="spellStart"/>
+      <w:r>
+        <w:rPr>
+          <w:rFonts w:ascii="Menlo" w:eastAsia="Times New Roman" w:hAnsi="Menlo" w:cs="Menlo"/>
+          <w:kern w:val="0"/>
+          <w:sz w:val="20"/>
+          <w:szCs w:val="20"/>
+          <w14:ligatures w14:val="none"/>
+        </w:rPr>
+        <w:t>sorted_layers</w:t>
+      </w:r>
+      <w:proofErr w:type="spellEnd"/>
+      <w:r>
+        <w:rPr>
+          <w:rFonts w:ascii="Menlo" w:eastAsia="Times New Roman" w:hAnsi="Menlo" w:cs="Menlo"/>
+          <w:kern w:val="0"/>
+          <w:sz w:val="20"/>
+          <w:szCs w:val="20"/>
+          <w14:ligatures w14:val="none"/>
+        </w:rPr>
+        <w:t xml:space="preserve"> = </w:t>
+      </w:r>
+      <w:proofErr w:type="spellStart"/>
+      <w:proofErr w:type="gramStart"/>
+      <w:r>
+        <w:rPr>
+          <w:rFonts w:ascii="Menlo" w:eastAsia="Times New Roman" w:hAnsi="Menlo" w:cs="Menlo"/>
+          <w:kern w:val="0"/>
+          <w:sz w:val="20"/>
+          <w:szCs w:val="20"/>
+          <w14:ligatures w14:val="none"/>
+        </w:rPr>
+        <w:t>results.LayerName</w:t>
+      </w:r>
+      <w:proofErr w:type="spellEnd"/>
+      <w:proofErr w:type="gramEnd"/>
+      <w:r>
+        <w:rPr>
+          <w:rFonts w:ascii="Menlo" w:eastAsia="Times New Roman" w:hAnsi="Menlo" w:cs="Menlo"/>
+          <w:kern w:val="0"/>
+          <w:sz w:val="20"/>
+          <w:szCs w:val="20"/>
+          <w14:ligatures w14:val="none"/>
+        </w:rPr>
+        <w:t>(</w:t>
+      </w:r>
+      <w:proofErr w:type="spellStart"/>
+      <w:r>
+        <w:rPr>
+          <w:rFonts w:ascii="Menlo" w:eastAsia="Times New Roman" w:hAnsi="Menlo" w:cs="Menlo"/>
+          <w:kern w:val="0"/>
+          <w:sz w:val="20"/>
+          <w:szCs w:val="20"/>
+          <w14:ligatures w14:val="none"/>
+        </w:rPr>
+        <w:t>row_filter</w:t>
+      </w:r>
+      <w:proofErr w:type="spellEnd"/>
+      <w:proofErr w:type="gramStart"/>
+      <w:r>
+        <w:rPr>
+          <w:rFonts w:ascii="Menlo" w:eastAsia="Times New Roman" w:hAnsi="Menlo" w:cs="Menlo"/>
+          <w:kern w:val="0"/>
+          <w:sz w:val="20"/>
+          <w:szCs w:val="20"/>
+          <w14:ligatures w14:val="none"/>
+        </w:rPr>
+        <w:t>);</w:t>
+      </w:r>
+      <w:proofErr w:type="gramEnd"/>
+    </w:p>
+    <w:p>
+      <w:pPr>
+        <w:spacing w:after="0" w:line="240" w:lineRule="auto"/>
+        <w:rPr>
+          <w:rFonts w:ascii="Menlo" w:eastAsia="Times New Roman" w:hAnsi="Menlo" w:cs="Menlo"/>
+          <w:kern w:val="0"/>
+          <w:sz w:val="20"/>
+          <w:szCs w:val="20"/>
+          <w14:ligatures w14:val="none"/>
+        </w:rPr>
+      </w:pPr>
+      <w:proofErr w:type="spellStart"/>
+      <w:r>
+        <w:rPr>
+          <w:rFonts w:ascii="Menlo" w:eastAsia="Times New Roman" w:hAnsi="Menlo" w:cs="Menlo"/>
+          <w:kern w:val="0"/>
+          <w:sz w:val="20"/>
+          <w:szCs w:val="20"/>
+          <w14:ligatures w14:val="none"/>
+        </w:rPr>
+        <w:t>sorted_layers</w:t>
+      </w:r>
+      <w:proofErr w:type="spellEnd"/>
+      <w:r>
+        <w:rPr>
+          <w:rFonts w:ascii="Menlo" w:eastAsia="Times New Roman" w:hAnsi="Menlo" w:cs="Menlo"/>
+          <w:kern w:val="0"/>
+          <w:sz w:val="20"/>
+          <w:szCs w:val="20"/>
+          <w14:ligatures w14:val="none"/>
+        </w:rPr>
+        <w:t xml:space="preserve"> = </w:t>
+      </w:r>
+      <w:proofErr w:type="spellStart"/>
+      <w:r>
+        <w:rPr>
+          <w:rFonts w:ascii="Menlo" w:eastAsia="Times New Roman" w:hAnsi="Menlo" w:cs="Menlo"/>
+          <w:kern w:val="0"/>
+          <w:sz w:val="20"/>
+          <w:szCs w:val="20"/>
+          <w14:ligatures w14:val="none"/>
+        </w:rPr>
+        <w:t>sorted_layers</w:t>
+      </w:r>
+      <w:proofErr w:type="spellEnd"/>
+      <w:r>
+        <w:rPr>
+          <w:rFonts w:ascii="Menlo" w:eastAsia="Times New Roman" w:hAnsi="Menlo" w:cs="Menlo"/>
+          <w:kern w:val="0"/>
+          <w:sz w:val="20"/>
+          <w:szCs w:val="20"/>
+          <w14:ligatures w14:val="none"/>
+        </w:rPr>
+        <w:t>(</w:t>
+      </w:r>
+      <w:proofErr w:type="spellStart"/>
+      <w:r>
+        <w:rPr>
+          <w:rFonts w:ascii="Menlo" w:eastAsia="Times New Roman" w:hAnsi="Menlo" w:cs="Menlo"/>
+          <w:kern w:val="0"/>
+          <w:sz w:val="20"/>
+          <w:szCs w:val="20"/>
+          <w14:ligatures w14:val="none"/>
+        </w:rPr>
+        <w:t>sort_idx</w:t>
+      </w:r>
+      <w:proofErr w:type="spellEnd"/>
+      <w:proofErr w:type="gramStart"/>
+      <w:r>
+        <w:rPr>
+          <w:rFonts w:ascii="Menlo" w:eastAsia="Times New Roman" w:hAnsi="Menlo" w:cs="Menlo"/>
+          <w:kern w:val="0"/>
+          <w:sz w:val="20"/>
+          <w:szCs w:val="20"/>
+          <w14:ligatures w14:val="none"/>
+        </w:rPr>
+        <w:t>);</w:t>
+      </w:r>
+      <w:proofErr w:type="gramEnd"/>
+    </w:p>
+    <w:p>
+      <w:pPr>
+        <w:spacing w:after="0" w:line="240" w:lineRule="auto"/>
+        <w:rPr>
+          <w:rFonts w:ascii="Menlo" w:eastAsia="Times New Roman" w:hAnsi="Menlo" w:cs="Menlo"/>
+          <w:kern w:val="0"/>
+          <w:sz w:val="20"/>
+          <w:szCs w:val="20"/>
+          <w14:ligatures w14:val="none"/>
+        </w:rPr>
+      </w:pPr>
+    </w:p>
+    <w:p>
+      <w:pPr>
+        <w:spacing w:after="0" w:line="240" w:lineRule="auto"/>
+        <w:rPr>
+          <w:rFonts w:ascii="Menlo" w:eastAsia="Times New Roman" w:hAnsi="Menlo" w:cs="Menlo"/>
+          <w:kern w:val="0"/>
+          <w:sz w:val="20"/>
+          <w:szCs w:val="20"/>
+          <w14:ligatures w14:val="none"/>
+        </w:rPr>
+      </w:pPr>
+      <w:proofErr w:type="spellStart"/>
+      <w:r>
+        <w:rPr>
+          <w:rFonts w:ascii="Menlo" w:eastAsia="Times New Roman" w:hAnsi="Menlo" w:cs="Menlo"/>
+          <w:kern w:val="0"/>
+          <w:sz w:val="20"/>
+          <w:szCs w:val="20"/>
+          <w14:ligatures w14:val="none"/>
+        </w:rPr>
+        <w:t>xticks</w:t>
+      </w:r>
+      <w:proofErr w:type="spellEnd"/>
+      <w:r>
+        <w:rPr>
+          <w:rFonts w:ascii="Menlo" w:eastAsia="Times New Roman" w:hAnsi="Menlo" w:cs="Menlo"/>
+          <w:kern w:val="0"/>
+          <w:sz w:val="20"/>
+          <w:szCs w:val="20"/>
+          <w14:ligatures w14:val="none"/>
+        </w:rPr>
+        <w:t>(</w:t>
+      </w:r>
+      <w:proofErr w:type="gramStart"/>
+      <w:r>
+        <w:rPr>
+          <w:rFonts w:ascii="Menlo" w:eastAsia="Times New Roman" w:hAnsi="Menlo" w:cs="Menlo"/>
+          <w:kern w:val="0"/>
+          <w:sz w:val="20"/>
+          <w:szCs w:val="20"/>
+          <w14:ligatures w14:val="none"/>
+        </w:rPr>
+        <w:t>1:length</w:t>
+      </w:r>
+      <w:proofErr w:type="gramEnd"/>
+      <w:r>
+        <w:rPr>
+          <w:rFonts w:ascii="Menlo" w:eastAsia="Times New Roman" w:hAnsi="Menlo" w:cs="Menlo"/>
+          <w:kern w:val="0"/>
+          <w:sz w:val="20"/>
+          <w:szCs w:val="20"/>
+          <w14:ligatures w14:val="none"/>
+        </w:rPr>
+        <w:t>(</w:t>
+      </w:r>
+      <w:proofErr w:type="spellStart"/>
+      <w:r>
+        <w:rPr>
+          <w:rFonts w:ascii="Menlo" w:eastAsia="Times New Roman" w:hAnsi="Menlo" w:cs="Menlo"/>
+          <w:kern w:val="0"/>
+          <w:sz w:val="20"/>
+          <w:szCs w:val="20"/>
+          <w14:ligatures w14:val="none"/>
+        </w:rPr>
+        <w:t>Layer_Names</w:t>
+      </w:r>
+      <w:proofErr w:type="spellEnd"/>
+      <w:r>
+        <w:rPr>
+          <w:rFonts w:ascii="Menlo" w:eastAsia="Times New Roman" w:hAnsi="Menlo" w:cs="Menlo"/>
+          <w:kern w:val="0"/>
+          <w:sz w:val="20"/>
+          <w:szCs w:val="20"/>
+          <w14:ligatures w14:val="none"/>
+        </w:rPr>
+        <w:t>)</w:t>
+      </w:r>
+      <w:proofErr w:type="gramStart"/>
+      <w:r>
+        <w:rPr>
+          <w:rFonts w:ascii="Menlo" w:eastAsia="Times New Roman" w:hAnsi="Menlo" w:cs="Menlo"/>
+          <w:kern w:val="0"/>
+          <w:sz w:val="20"/>
+          <w:szCs w:val="20"/>
+          <w14:ligatures w14:val="none"/>
+        </w:rPr>
+        <w:t>);</w:t>
+      </w:r>
+      <w:proofErr w:type="gramEnd"/>
+    </w:p>
+    <w:p>
+      <w:pPr>
+        <w:spacing w:after="0" w:line="240" w:lineRule="auto"/>
+        <w:rPr>
+          <w:rFonts w:ascii="Menlo" w:eastAsia="Times New Roman" w:hAnsi="Menlo" w:cs="Menlo"/>
+          <w:kern w:val="0"/>
+          <w:sz w:val="20"/>
+          <w:szCs w:val="20"/>
+          <w14:ligatures w14:val="none"/>
+        </w:rPr>
+      </w:pPr>
+      <w:proofErr w:type="spellStart"/>
+      <w:proofErr w:type="gramStart"/>
+      <w:r>
+        <w:rPr>
+          <w:rFonts w:ascii="Menlo" w:eastAsia="Times New Roman" w:hAnsi="Menlo" w:cs="Menlo"/>
+          <w:kern w:val="0"/>
+          <w:sz w:val="20"/>
+          <w:szCs w:val="20"/>
+          <w14:ligatures w14:val="none"/>
+        </w:rPr>
+        <w:t>xticklabels</w:t>
+      </w:r>
+      <w:proofErr w:type="spellEnd"/>
+      <w:r>
+        <w:rPr>
+          <w:rFonts w:ascii="Menlo" w:eastAsia="Times New Roman" w:hAnsi="Menlo" w:cs="Menlo"/>
+          <w:kern w:val="0"/>
+          <w:sz w:val="20"/>
+          <w:szCs w:val="20"/>
+          <w14:ligatures w14:val="none"/>
+        </w:rPr>
+        <w:t>(</w:t>
+      </w:r>
+      <w:proofErr w:type="spellStart"/>
+      <w:proofErr w:type="gramEnd"/>
+      <w:r>
+        <w:rPr>
+          <w:rFonts w:ascii="Menlo" w:eastAsia="Times New Roman" w:hAnsi="Menlo" w:cs="Menlo"/>
+          <w:kern w:val="0"/>
+          <w:sz w:val="20"/>
+          <w:szCs w:val="20"/>
+          <w14:ligatures w14:val="none"/>
+        </w:rPr>
+        <w:t>Layer_Names</w:t>
+      </w:r>
+      <w:proofErr w:type="spellEnd"/>
+      <w:proofErr w:type="gramStart"/>
+      <w:r>
+        <w:rPr>
+          <w:rFonts w:ascii="Menlo" w:eastAsia="Times New Roman" w:hAnsi="Menlo" w:cs="Menlo"/>
+          <w:kern w:val="0"/>
+          <w:sz w:val="20"/>
+          <w:szCs w:val="20"/>
+          <w14:ligatures w14:val="none"/>
+        </w:rPr>
+        <w:t>);</w:t>
+      </w:r>
+      <w:proofErr w:type="gramEnd"/>
+    </w:p>
+    <w:p>
+      <w:pPr>
+        <w:spacing w:after="0" w:line="240" w:lineRule="auto"/>
+        <w:rPr>
+          <w:rFonts w:ascii="Menlo" w:eastAsia="Times New Roman" w:hAnsi="Menlo" w:cs="Menlo"/>
+          <w:kern w:val="0"/>
+          <w:sz w:val="20"/>
+          <w:szCs w:val="20"/>
+          <w14:ligatures w14:val="none"/>
+        </w:rPr>
+      </w:pPr>
+      <w:proofErr w:type="spellStart"/>
+      <w:r>
+        <w:rPr>
+          <w:rFonts w:ascii="Menlo" w:eastAsia="Times New Roman" w:hAnsi="Menlo" w:cs="Menlo"/>
+          <w:kern w:val="0"/>
+          <w:sz w:val="20"/>
+          <w:szCs w:val="20"/>
+          <w14:ligatures w14:val="none"/>
+        </w:rPr>
+        <w:t>xlabel</w:t>
+      </w:r>
+      <w:proofErr w:type="spellEnd"/>
+      <w:r>
+        <w:rPr>
+          <w:rFonts w:ascii="Menlo" w:eastAsia="Times New Roman" w:hAnsi="Menlo" w:cs="Menlo"/>
+          <w:kern w:val="0"/>
+          <w:sz w:val="20"/>
+          <w:szCs w:val="20"/>
+          <w14:ligatures w14:val="none"/>
+        </w:rPr>
+        <w:t>(</w:t>
+      </w:r>
+      <w:r>
+        <w:rPr>
+          <w:rFonts w:ascii="Menlo" w:eastAsia="Times New Roman" w:hAnsi="Menlo" w:cs="Menlo"/>
+          <w:color w:val="A709F5"/>
+          <w:kern w:val="0"/>
+          <w:sz w:val="20"/>
+          <w:szCs w:val="20"/>
+          <w14:ligatures w14:val="none"/>
+        </w:rPr>
+        <w:t>'Layer'</w:t>
+      </w:r>
+      <w:proofErr w:type="gramStart"/>
+      <w:r>
+        <w:rPr>
+          <w:rFonts w:ascii="Menlo" w:eastAsia="Times New Roman" w:hAnsi="Menlo" w:cs="Menlo"/>
+          <w:kern w:val="0"/>
+          <w:sz w:val="20"/>
+          <w:szCs w:val="20"/>
+          <w14:ligatures w14:val="none"/>
+        </w:rPr>
+        <w:t>);</w:t>
+      </w:r>
+      <w:proofErr w:type="gramEnd"/>
+    </w:p>
+    <w:p>
+      <w:pPr>
+        <w:spacing w:after="0" w:line="240" w:lineRule="auto"/>
+        <w:rPr>
+          <w:rFonts w:ascii="Menlo" w:eastAsia="Times New Roman" w:hAnsi="Menlo" w:cs="Menlo"/>
+          <w:kern w:val="0"/>
+          <w:sz w:val="20"/>
+          <w:szCs w:val="20"/>
+          <w14:ligatures w14:val="none"/>
+        </w:rPr>
+      </w:pPr>
+      <w:proofErr w:type="spellStart"/>
+      <w:proofErr w:type="gramStart"/>
+      <w:r>
+        <w:rPr>
+          <w:rFonts w:ascii="Menlo" w:eastAsia="Times New Roman" w:hAnsi="Menlo" w:cs="Menlo"/>
+          <w:kern w:val="0"/>
+          <w:sz w:val="20"/>
+          <w:szCs w:val="20"/>
+          <w14:ligatures w14:val="none"/>
+        </w:rPr>
+        <w:t>ylabel</w:t>
+      </w:r>
+      <w:proofErr w:type="spellEnd"/>
+      <w:r>
+        <w:rPr>
+          <w:rFonts w:ascii="Menlo" w:eastAsia="Times New Roman" w:hAnsi="Menlo" w:cs="Menlo"/>
+          <w:kern w:val="0"/>
+          <w:sz w:val="20"/>
+          <w:szCs w:val="20"/>
+          <w14:ligatures w14:val="none"/>
+        </w:rPr>
+        <w:t>(</w:t>
+      </w:r>
+      <w:proofErr w:type="gramEnd"/>
+      <w:r>
+        <w:rPr>
+          <w:rFonts w:ascii="Menlo" w:eastAsia="Times New Roman" w:hAnsi="Menlo" w:cs="Menlo"/>
+          <w:color w:val="A709F5"/>
+          <w:kern w:val="0"/>
+          <w:sz w:val="20"/>
+          <w:szCs w:val="20"/>
+          <w14:ligatures w14:val="none"/>
+        </w:rPr>
+        <w:t>'</w:t>
+      </w:r>
+      <w:proofErr w:type="spellStart"/>
+      <w:r>
+        <w:rPr>
+          <w:rFonts w:ascii="Menlo" w:eastAsia="Times New Roman" w:hAnsi="Menlo" w:cs="Menlo"/>
+          <w:color w:val="A709F5"/>
+          <w:kern w:val="0"/>
+          <w:sz w:val="20"/>
+          <w:szCs w:val="20"/>
+          <w14:ligatures w14:val="none"/>
+        </w:rPr>
+        <w:t>ΔLoss</w:t>
+      </w:r>
+      <w:proofErr w:type="spellEnd"/>
+      <w:r>
+        <w:rPr>
+          <w:rFonts w:ascii="Menlo" w:eastAsia="Times New Roman" w:hAnsi="Menlo" w:cs="Menlo"/>
+          <w:color w:val="A709F5"/>
+          <w:kern w:val="0"/>
+          <w:sz w:val="20"/>
+          <w:szCs w:val="20"/>
+          <w14:ligatures w14:val="none"/>
+        </w:rPr>
+        <w:t xml:space="preserve"> (mean ± 95% CI)'</w:t>
+      </w:r>
+      <w:proofErr w:type="gramStart"/>
+      <w:r>
+        <w:rPr>
+          <w:rFonts w:ascii="Menlo" w:eastAsia="Times New Roman" w:hAnsi="Menlo" w:cs="Menlo"/>
+          <w:kern w:val="0"/>
+          <w:sz w:val="20"/>
+          <w:szCs w:val="20"/>
+          <w14:ligatures w14:val="none"/>
+        </w:rPr>
+        <w:t>);</w:t>
+      </w:r>
+      <w:proofErr w:type="gramEnd"/>
+    </w:p>
+    <w:p>
+      <w:pPr>
+        <w:spacing w:after="0" w:line="240" w:lineRule="auto"/>
+        <w:rPr>
+          <w:rFonts w:ascii="Menlo" w:eastAsia="Times New Roman" w:hAnsi="Menlo" w:cs="Menlo"/>
+          <w:kern w:val="0"/>
+          <w:sz w:val="20"/>
+          <w:szCs w:val="20"/>
+          <w14:ligatures w14:val="none"/>
+        </w:rPr>
+      </w:pPr>
+      <w:r>
+        <w:rPr>
+          <w:rFonts w:ascii="Menlo" w:eastAsia="Times New Roman" w:hAnsi="Menlo" w:cs="Menlo"/>
+          <w:kern w:val="0"/>
+          <w:sz w:val="20"/>
+          <w:szCs w:val="20"/>
+          <w14:ligatures w14:val="none"/>
+        </w:rPr>
+        <w:t xml:space="preserve">legend </w:t>
+      </w:r>
+      <w:proofErr w:type="gramStart"/>
+      <w:r>
+        <w:rPr>
+          <w:rFonts w:ascii="Menlo" w:eastAsia="Times New Roman" w:hAnsi="Menlo" w:cs="Menlo"/>
+          <w:color w:val="A709F5"/>
+          <w:kern w:val="0"/>
+          <w:sz w:val="20"/>
+          <w:szCs w:val="20"/>
+          <w14:ligatures w14:val="none"/>
+        </w:rPr>
+        <w:t>show</w:t>
+      </w:r>
+      <w:r>
+        <w:rPr>
+          <w:rFonts w:ascii="Menlo" w:eastAsia="Times New Roman" w:hAnsi="Menlo" w:cs="Menlo"/>
+          <w:kern w:val="0"/>
+          <w:sz w:val="20"/>
+          <w:szCs w:val="20"/>
+          <w14:ligatures w14:val="none"/>
+        </w:rPr>
+        <w:t>;</w:t>
+      </w:r>
+      <w:proofErr w:type="gramEnd"/>
+    </w:p>
+    <w:p>
+      <w:pPr>
+        <w:spacing w:after="0" w:line="240" w:lineRule="auto"/>
+        <w:rPr>
+          <w:rFonts w:ascii="Menlo" w:eastAsia="Times New Roman" w:hAnsi="Menlo" w:cs="Menlo"/>
+          <w:kern w:val="0"/>
+          <w:sz w:val="20"/>
+          <w:szCs w:val="20"/>
+          <w14:ligatures w14:val="none"/>
+        </w:rPr>
+      </w:pPr>
+      <w:r>
+        <w:rPr>
+          <w:rFonts w:ascii="Menlo" w:eastAsia="Times New Roman" w:hAnsi="Menlo" w:cs="Menlo"/>
+          <w:kern w:val="0"/>
+          <w:sz w:val="20"/>
+          <w:szCs w:val="20"/>
+          <w14:ligatures w14:val="none"/>
+        </w:rPr>
+        <w:t>legend(</w:t>
+      </w:r>
+      <w:proofErr w:type="spellStart"/>
+      <w:r>
+        <w:rPr>
+          <w:rFonts w:ascii="Menlo" w:eastAsia="Times New Roman" w:hAnsi="Menlo" w:cs="Menlo"/>
+          <w:kern w:val="0"/>
+          <w:sz w:val="20"/>
+          <w:szCs w:val="20"/>
+          <w14:ligatures w14:val="none"/>
+        </w:rPr>
+        <w:t>arrayfun</w:t>
+      </w:r>
+      <w:proofErr w:type="spellEnd"/>
+      <w:r>
+        <w:rPr>
+          <w:rFonts w:ascii="Menlo" w:eastAsia="Times New Roman" w:hAnsi="Menlo" w:cs="Menlo"/>
+          <w:kern w:val="0"/>
+          <w:sz w:val="20"/>
+          <w:szCs w:val="20"/>
+          <w14:ligatures w14:val="none"/>
+        </w:rPr>
+        <w:t xml:space="preserve">(@(x) </w:t>
+      </w:r>
+      <w:proofErr w:type="spellStart"/>
+      <w:proofErr w:type="gramStart"/>
+      <w:r>
+        <w:rPr>
+          <w:rFonts w:ascii="Menlo" w:eastAsia="Times New Roman" w:hAnsi="Menlo" w:cs="Menlo"/>
+          <w:kern w:val="0"/>
+          <w:sz w:val="20"/>
+          <w:szCs w:val="20"/>
+          <w14:ligatures w14:val="none"/>
+        </w:rPr>
+        <w:t>sprintf</w:t>
+      </w:r>
+      <w:proofErr w:type="spellEnd"/>
+      <w:r>
+        <w:rPr>
+          <w:rFonts w:ascii="Menlo" w:eastAsia="Times New Roman" w:hAnsi="Menlo" w:cs="Menlo"/>
+          <w:kern w:val="0"/>
+          <w:sz w:val="20"/>
+          <w:szCs w:val="20"/>
+          <w14:ligatures w14:val="none"/>
+        </w:rPr>
+        <w:t>(</w:t>
+      </w:r>
+      <w:proofErr w:type="gramEnd"/>
+      <w:r>
+        <w:rPr>
+          <w:rFonts w:ascii="Menlo" w:eastAsia="Times New Roman" w:hAnsi="Menlo" w:cs="Menlo"/>
+          <w:color w:val="A709F5"/>
+          <w:kern w:val="0"/>
+          <w:sz w:val="20"/>
+          <w:szCs w:val="20"/>
+          <w14:ligatures w14:val="none"/>
+        </w:rPr>
+        <w:t>'Noise = %.4f'</w:t>
+      </w:r>
+      <w:r>
+        <w:rPr>
+          <w:rFonts w:ascii="Menlo" w:eastAsia="Times New Roman" w:hAnsi="Menlo" w:cs="Menlo"/>
+          <w:kern w:val="0"/>
+          <w:sz w:val="20"/>
+          <w:szCs w:val="20"/>
+          <w14:ligatures w14:val="none"/>
+        </w:rPr>
+        <w:t xml:space="preserve">, x), </w:t>
+      </w:r>
+      <w:proofErr w:type="spellStart"/>
+      <w:r>
+        <w:rPr>
+          <w:rFonts w:ascii="Menlo" w:eastAsia="Times New Roman" w:hAnsi="Menlo" w:cs="Menlo"/>
+          <w:kern w:val="0"/>
+          <w:sz w:val="20"/>
+          <w:szCs w:val="20"/>
+          <w14:ligatures w14:val="none"/>
+        </w:rPr>
+        <w:t>Noise_Levels</w:t>
+      </w:r>
+      <w:proofErr w:type="spellEnd"/>
+      <w:r>
+        <w:rPr>
+          <w:rFonts w:ascii="Menlo" w:eastAsia="Times New Roman" w:hAnsi="Menlo" w:cs="Menlo"/>
+          <w:kern w:val="0"/>
+          <w:sz w:val="20"/>
+          <w:szCs w:val="20"/>
+          <w14:ligatures w14:val="none"/>
+        </w:rPr>
+        <w:t xml:space="preserve">, </w:t>
+      </w:r>
+      <w:r>
+        <w:rPr>
+          <w:rFonts w:ascii="Menlo" w:eastAsia="Times New Roman" w:hAnsi="Menlo" w:cs="Menlo"/>
+          <w:color w:val="A709F5"/>
+          <w:kern w:val="0"/>
+          <w:sz w:val="20"/>
+          <w:szCs w:val="20"/>
+          <w14:ligatures w14:val="none"/>
+        </w:rPr>
+        <w:t>'</w:t>
+      </w:r>
+      <w:proofErr w:type="spellStart"/>
+      <w:r>
+        <w:rPr>
+          <w:rFonts w:ascii="Menlo" w:eastAsia="Times New Roman" w:hAnsi="Menlo" w:cs="Menlo"/>
+          <w:color w:val="A709F5"/>
+          <w:kern w:val="0"/>
+          <w:sz w:val="20"/>
+          <w:szCs w:val="20"/>
+          <w14:ligatures w14:val="none"/>
+        </w:rPr>
+        <w:t>UniformOutput</w:t>
+      </w:r>
+      <w:proofErr w:type="spellEnd"/>
+      <w:r>
+        <w:rPr>
+          <w:rFonts w:ascii="Menlo" w:eastAsia="Times New Roman" w:hAnsi="Menlo" w:cs="Menlo"/>
+          <w:color w:val="A709F5"/>
+          <w:kern w:val="0"/>
+          <w:sz w:val="20"/>
+          <w:szCs w:val="20"/>
+          <w14:ligatures w14:val="none"/>
+        </w:rPr>
+        <w:t>'</w:t>
+      </w:r>
+      <w:r>
+        <w:rPr>
+          <w:rFonts w:ascii="Menlo" w:eastAsia="Times New Roman" w:hAnsi="Menlo" w:cs="Menlo"/>
+          <w:kern w:val="0"/>
+          <w:sz w:val="20"/>
+          <w:szCs w:val="20"/>
+          <w14:ligatures w14:val="none"/>
+        </w:rPr>
+        <w:t xml:space="preserve">, false), </w:t>
+      </w:r>
+      <w:r>
+        <w:rPr>
+          <w:rFonts w:ascii="Menlo" w:eastAsia="Times New Roman" w:hAnsi="Menlo" w:cs="Menlo"/>
+          <w:color w:val="0E00FF"/>
+          <w:kern w:val="0"/>
+          <w:sz w:val="20"/>
+          <w:szCs w:val="20"/>
+          <w14:ligatures w14:val="none"/>
+        </w:rPr>
+        <w:t>...</w:t>
+      </w:r>
+    </w:p>
+    <w:p>
+      <w:pPr>
+        <w:spacing w:after="0" w:line="240" w:lineRule="auto"/>
+        <w:rPr>
+          <w:rFonts w:ascii="Menlo" w:eastAsia="Times New Roman" w:hAnsi="Menlo" w:cs="Menlo"/>
+          <w:kern w:val="0"/>
+          <w:sz w:val="20"/>
+          <w:szCs w:val="20"/>
+          <w14:ligatures w14:val="none"/>
+        </w:rPr>
+      </w:pPr>
+      <w:r>
+        <w:rPr>
+          <w:rFonts w:ascii="Menlo" w:eastAsia="Times New Roman" w:hAnsi="Menlo" w:cs="Menlo"/>
+          <w:kern w:val="0"/>
+          <w:sz w:val="20"/>
+          <w:szCs w:val="20"/>
+          <w14:ligatures w14:val="none"/>
+        </w:rPr>
+        <w:t xml:space="preserve">       </w:t>
+      </w:r>
+      <w:r>
+        <w:rPr>
+          <w:rFonts w:ascii="Menlo" w:eastAsia="Times New Roman" w:hAnsi="Menlo" w:cs="Menlo"/>
+          <w:color w:val="A709F5"/>
+          <w:kern w:val="0"/>
+          <w:sz w:val="20"/>
+          <w:szCs w:val="20"/>
+          <w14:ligatures w14:val="none"/>
+        </w:rPr>
+        <w:t>'Location'</w:t>
+      </w:r>
+      <w:r>
+        <w:rPr>
+          <w:rFonts w:ascii="Menlo" w:eastAsia="Times New Roman" w:hAnsi="Menlo" w:cs="Menlo"/>
+          <w:kern w:val="0"/>
+          <w:sz w:val="20"/>
+          <w:szCs w:val="20"/>
+          <w14:ligatures w14:val="none"/>
+        </w:rPr>
+        <w:t xml:space="preserve">, </w:t>
+      </w:r>
+      <w:r>
+        <w:rPr>
+          <w:rFonts w:ascii="Menlo" w:eastAsia="Times New Roman" w:hAnsi="Menlo" w:cs="Menlo"/>
+          <w:color w:val="A709F5"/>
+          <w:kern w:val="0"/>
+          <w:sz w:val="20"/>
+          <w:szCs w:val="20"/>
+          <w14:ligatures w14:val="none"/>
+        </w:rPr>
+        <w:t>'northwest'</w:t>
+      </w:r>
+      <w:proofErr w:type="gramStart"/>
+      <w:r>
+        <w:rPr>
+          <w:rFonts w:ascii="Menlo" w:eastAsia="Times New Roman" w:hAnsi="Menlo" w:cs="Menlo"/>
+          <w:kern w:val="0"/>
+          <w:sz w:val="20"/>
+          <w:szCs w:val="20"/>
+          <w14:ligatures w14:val="none"/>
+        </w:rPr>
+        <w:t>);</w:t>
+      </w:r>
+      <w:proofErr w:type="gramEnd"/>
+    </w:p>
+    <w:p>
+      <w:pPr>
+        <w:spacing w:after="0" w:line="240" w:lineRule="auto"/>
+        <w:rPr>
+          <w:rFonts w:ascii="Menlo" w:eastAsia="Times New Roman" w:hAnsi="Menlo" w:cs="Menlo"/>
+          <w:kern w:val="0"/>
+          <w:sz w:val="20"/>
+          <w:szCs w:val="20"/>
+          <w14:ligatures w14:val="none"/>
+        </w:rPr>
+      </w:pPr>
+      <w:proofErr w:type="gramStart"/>
+      <w:r>
+        <w:rPr>
+          <w:rFonts w:ascii="Menlo" w:eastAsia="Times New Roman" w:hAnsi="Menlo" w:cs="Menlo"/>
+          <w:kern w:val="0"/>
+          <w:sz w:val="20"/>
+          <w:szCs w:val="20"/>
+          <w14:ligatures w14:val="none"/>
+        </w:rPr>
+        <w:t>title(</w:t>
+      </w:r>
+      <w:proofErr w:type="gramEnd"/>
+      <w:r>
+        <w:rPr>
+          <w:rFonts w:ascii="Menlo" w:eastAsia="Times New Roman" w:hAnsi="Menlo" w:cs="Menlo"/>
+          <w:color w:val="A709F5"/>
+          <w:kern w:val="0"/>
+          <w:sz w:val="20"/>
+          <w:szCs w:val="20"/>
+          <w14:ligatures w14:val="none"/>
+        </w:rPr>
+        <w:t>'Layer Sensitivity with Confidence Intervals'</w:t>
+      </w:r>
+      <w:proofErr w:type="gramStart"/>
+      <w:r>
+        <w:rPr>
+          <w:rFonts w:ascii="Menlo" w:eastAsia="Times New Roman" w:hAnsi="Menlo" w:cs="Menlo"/>
+          <w:kern w:val="0"/>
+          <w:sz w:val="20"/>
+          <w:szCs w:val="20"/>
+          <w14:ligatures w14:val="none"/>
+        </w:rPr>
+        <w:t>);</w:t>
+      </w:r>
+      <w:proofErr w:type="gramEnd"/>
+    </w:p>
+    <w:p>
+      <w:pPr>
+        <w:spacing w:after="0" w:line="240" w:lineRule="auto"/>
+        <w:rPr>
+          <w:rFonts w:ascii="Menlo" w:eastAsia="Times New Roman" w:hAnsi="Menlo" w:cs="Menlo"/>
+          <w:kern w:val="0"/>
+          <w:sz w:val="20"/>
+          <w:szCs w:val="20"/>
+          <w14:ligatures w14:val="none"/>
+        </w:rPr>
+      </w:pPr>
+      <w:r>
+        <w:rPr>
+          <w:rFonts w:ascii="Menlo" w:eastAsia="Times New Roman" w:hAnsi="Menlo" w:cs="Menlo"/>
+          <w:kern w:val="0"/>
+          <w:sz w:val="20"/>
+          <w:szCs w:val="20"/>
+          <w14:ligatures w14:val="none"/>
+        </w:rPr>
+        <w:t xml:space="preserve">grid </w:t>
+      </w:r>
+      <w:proofErr w:type="gramStart"/>
+      <w:r>
+        <w:rPr>
+          <w:rFonts w:ascii="Menlo" w:eastAsia="Times New Roman" w:hAnsi="Menlo" w:cs="Menlo"/>
+          <w:color w:val="A709F5"/>
+          <w:kern w:val="0"/>
+          <w:sz w:val="20"/>
+          <w:szCs w:val="20"/>
+          <w14:ligatures w14:val="none"/>
+        </w:rPr>
+        <w:t>on</w:t>
+      </w:r>
+      <w:r>
+        <w:rPr>
+          <w:rFonts w:ascii="Menlo" w:eastAsia="Times New Roman" w:hAnsi="Menlo" w:cs="Menlo"/>
+          <w:kern w:val="0"/>
+          <w:sz w:val="20"/>
+          <w:szCs w:val="20"/>
+          <w14:ligatures w14:val="none"/>
+        </w:rPr>
+        <w:t>;</w:t>
+      </w:r>
+      <w:proofErr w:type="gramEnd"/>
+    </w:p>
+    <w:p>
+      <w:pPr>
+        <w:spacing w:after="0" w:line="240" w:lineRule="auto"/>
+        <w:rPr>
+          <w:rFonts w:ascii="Menlo" w:eastAsia="Times New Roman" w:hAnsi="Menlo" w:cs="Menlo"/>
+          <w:kern w:val="0"/>
+          <w:sz w:val="20"/>
+          <w:szCs w:val="20"/>
+          <w14:ligatures w14:val="none"/>
+        </w:rPr>
+      </w:pPr>
+      <w:r>
+        <w:rPr>
+          <w:rFonts w:ascii="Menlo" w:eastAsia="Times New Roman" w:hAnsi="Menlo" w:cs="Menlo"/>
+          <w:kern w:val="0"/>
+          <w:sz w:val="20"/>
+          <w:szCs w:val="20"/>
+          <w14:ligatures w14:val="none"/>
+        </w:rPr>
+        <w:t xml:space="preserve">hold </w:t>
+      </w:r>
+      <w:proofErr w:type="gramStart"/>
+      <w:r>
+        <w:rPr>
+          <w:rFonts w:ascii="Menlo" w:eastAsia="Times New Roman" w:hAnsi="Menlo" w:cs="Menlo"/>
+          <w:color w:val="A709F5"/>
+          <w:kern w:val="0"/>
+          <w:sz w:val="20"/>
+          <w:szCs w:val="20"/>
+          <w14:ligatures w14:val="none"/>
+        </w:rPr>
+        <w:t>off</w:t>
+      </w:r>
+      <w:r>
+        <w:rPr>
+          <w:rFonts w:ascii="Menlo" w:eastAsia="Times New Roman" w:hAnsi="Menlo" w:cs="Menlo"/>
+          <w:kern w:val="0"/>
+          <w:sz w:val="20"/>
+          <w:szCs w:val="20"/>
+          <w14:ligatures w14:val="none"/>
+        </w:rPr>
+        <w:t>;</w:t>
+      </w:r>
+      <w:proofErr w:type="gramEnd"/>
+    </w:p>
+    <w:p>
+      <w:pPr>
+        <w:spacing w:after="0" w:line="240" w:lineRule="auto"/>
+        <w:rPr>
+          <w:rFonts w:ascii="Menlo" w:eastAsia="Times New Roman" w:hAnsi="Menlo" w:cs="Menlo"/>
+          <w:kern w:val="0"/>
+          <w:sz w:val="20"/>
+          <w:szCs w:val="20"/>
+          <w14:ligatures w14:val="none"/>
+        </w:rPr>
+      </w:pPr>
+    </w:p>
+    <w:p>
+      <w:r>
+        <w:drawing>
+          <wp:inline distT="0" distB="0" distL="0" distR="0" wp14:anchorId="62292C1A" wp14:editId="6104884B">
+            <wp:extent cx="6858000" cy="4531995"/>
+            <wp:effectExtent l="0" t="0" r="0" b="0"/>
+            <wp:docPr id="1784062112" name="Picture 1"/>
+            <wp:cNvGraphicFramePr>
+              <a:graphicFrameLocks xmlns:a="http://schemas.openxmlformats.org/drawingml/2006/main" noChangeAspect="1"/>
+            </wp:cNvGraphicFramePr>
+            <a:graphic xmlns:a="http://schemas.openxmlformats.org/drawingml/2006/main">
+              <a:graphicData uri="http://schemas.openxmlformats.org/drawingml/2006/picture">
+                <pic:pic xmlns:pic="http://schemas.openxmlformats.org/drawingml/2006/picture">
+                  <pic:nvPicPr>
+                    <pic:cNvPr id="1784062112" name=""/>
+                    <pic:cNvPicPr/>
+                  </pic:nvPicPr>
+                  <pic:blipFill>
+                    <a:blip r:embed="rId12"/>
+                    <a:stretch>
+                      <a:fillRect/>
+                    </a:stretch>
+                  </pic:blipFill>
+                  <pic:spPr>
+                    <a:xfrm>
+                      <a:off x="0" y="0"/>
+                      <a:ext cx="6858000" cy="4531995"/>
+                    </a:xfrm>
+                    <a:prstGeom prst="rect">
+                      <a:avLst/>
+                    </a:prstGeom>
+                  </pic:spPr>
+                </pic:pic>
+              </a:graphicData>
+            </a:graphic>
+          </wp:inline>
+        </w:drawing>
+      </w:r>
+    </w:p>
+    <w:p>
+      <w:r>
+        <w:lastRenderedPageBreak/>
+        <w:drawing>
+          <wp:inline distT="0" distB="0" distL="0" distR="0" wp14:anchorId="0F80E94A" wp14:editId="06D53457">
+            <wp:extent cx="6858000" cy="4537710"/>
+            <wp:effectExtent l="0" t="0" r="0" b="0"/>
+            <wp:docPr id="1817327914" name="Picture 1"/>
+            <wp:cNvGraphicFramePr>
+              <a:graphicFrameLocks xmlns:a="http://schemas.openxmlformats.org/drawingml/2006/main" noChangeAspect="1"/>
+            </wp:cNvGraphicFramePr>
+            <a:graphic xmlns:a="http://schemas.openxmlformats.org/drawingml/2006/main">
+              <a:graphicData uri="http://schemas.openxmlformats.org/drawingml/2006/picture">
+                <pic:pic xmlns:pic="http://schemas.openxmlformats.org/drawingml/2006/picture">
+                  <pic:nvPicPr>
+                    <pic:cNvPr id="1817327914" name=""/>
+                    <pic:cNvPicPr/>
+                  </pic:nvPicPr>
+                  <pic:blipFill>
+                    <a:blip r:embed="rId13"/>
+                    <a:stretch>
+                      <a:fillRect/>
+                    </a:stretch>
+                  </pic:blipFill>
+                  <pic:spPr>
+                    <a:xfrm>
+                      <a:off x="0" y="0"/>
+                      <a:ext cx="6858000" cy="4537710"/>
+                    </a:xfrm>
+                    <a:prstGeom prst="rect">
+                      <a:avLst/>
+                    </a:prstGeom>
+                  </pic:spPr>
+                </pic:pic>
+              </a:graphicData>
+            </a:graphic>
+          </wp:inline>
+        </w:drawing>
+      </w:r>
+    </w:p>
+    <w:p>
+      <w:r>
+        <w:drawing>
+          <wp:inline distT="0" distB="0" distL="0" distR="0" wp14:anchorId="1D318B7D" wp14:editId="084DFB2E">
+            <wp:extent cx="6858000" cy="2824480"/>
+            <wp:effectExtent l="0" t="0" r="0" b="0"/>
+            <wp:docPr id="699970546" name="Picture 1" descr="A screenshot of a graph&#10;&#10;AI-generated content may be incorrect."/>
+            <wp:cNvGraphicFramePr>
+              <a:graphicFrameLocks xmlns:a="http://schemas.openxmlformats.org/drawingml/2006/main" noChangeAspect="1"/>
+            </wp:cNvGraphicFramePr>
+            <a:graphic xmlns:a="http://schemas.openxmlformats.org/drawingml/2006/main">
+              <a:graphicData uri="http://schemas.openxmlformats.org/drawingml/2006/picture">
+                <pic:pic xmlns:pic="http://schemas.openxmlformats.org/drawingml/2006/picture">
+                  <pic:nvPicPr>
+                    <pic:cNvPr id="699970546" name="Picture 1" descr="A screenshot of a graph&#10;&#10;AI-generated content may be incorrect."/>
+                    <pic:cNvPicPr/>
+                  </pic:nvPicPr>
+                  <pic:blipFill>
+                    <a:blip r:embed="rId14"/>
+                    <a:stretch>
+                      <a:fillRect/>
+                    </a:stretch>
+                  </pic:blipFill>
+                  <pic:spPr>
+                    <a:xfrm>
+                      <a:off x="0" y="0"/>
+                      <a:ext cx="6858000" cy="2824480"/>
+                    </a:xfrm>
+                    <a:prstGeom prst="rect">
+                      <a:avLst/>
+                    </a:prstGeom>
+                  </pic:spPr>
+                </pic:pic>
+              </a:graphicData>
+            </a:graphic>
+          </wp:inline>
+        </w:drawing>
+      </w:r>
+    </w:p>
+    <w:p>
+      <w:r>
+        <w:lastRenderedPageBreak/>
+        <w:drawing>
+          <wp:inline distT="0" distB="0" distL="0" distR="0" wp14:anchorId="7B344ACB" wp14:editId="1F01A6E2">
+            <wp:extent cx="6858000" cy="3884295"/>
+            <wp:effectExtent l="0" t="0" r="0" b="0"/>
+            <wp:docPr id="1982134147" name="Picture 1"/>
+            <wp:cNvGraphicFramePr>
+              <a:graphicFrameLocks xmlns:a="http://schemas.openxmlformats.org/drawingml/2006/main" noChangeAspect="1"/>
+            </wp:cNvGraphicFramePr>
+            <a:graphic xmlns:a="http://schemas.openxmlformats.org/drawingml/2006/main">
+              <a:graphicData uri="http://schemas.openxmlformats.org/drawingml/2006/picture">
+                <pic:pic xmlns:pic="http://schemas.openxmlformats.org/drawingml/2006/picture">
+                  <pic:nvPicPr>
+                    <pic:cNvPr id="1982134147" name=""/>
+                    <pic:cNvPicPr/>
+                  </pic:nvPicPr>
+                  <pic:blipFill>
+                    <a:blip r:embed="rId15"/>
+                    <a:stretch>
+                      <a:fillRect/>
+                    </a:stretch>
+                  </pic:blipFill>
+                  <pic:spPr>
+                    <a:xfrm>
+                      <a:off x="0" y="0"/>
+                      <a:ext cx="6858000" cy="3884295"/>
+                    </a:xfrm>
+                    <a:prstGeom prst="rect">
+                      <a:avLst/>
+                    </a:prstGeom>
+                  </pic:spPr>
+                </pic:pic>
+              </a:graphicData>
+            </a:graphic>
+          </wp:inline>
+        </w:drawing>
+      </w:r>
+    </w:p>
+    <w:p>
+      <w:r>
+        <w:drawing>
+          <wp:inline distT="0" distB="0" distL="0" distR="0" wp14:anchorId="52604C9A" wp14:editId="2AEA770D">
+            <wp:extent cx="5164667" cy="3543057"/>
+            <wp:effectExtent l="0" t="0" r="4445" b="635"/>
+            <wp:docPr id="1354581751" name="Picture 1" descr="A white text with black text&#10;&#10;AI-generated content may be incorrect."/>
+            <wp:cNvGraphicFramePr>
+              <a:graphicFrameLocks xmlns:a="http://schemas.openxmlformats.org/drawingml/2006/main" noChangeAspect="1"/>
+            </wp:cNvGraphicFramePr>
+            <a:graphic xmlns:a="http://schemas.openxmlformats.org/drawingml/2006/main">
+              <a:graphicData uri="http://schemas.openxmlformats.org/drawingml/2006/picture">
+                <pic:pic xmlns:pic="http://schemas.openxmlformats.org/drawingml/2006/picture">
+                  <pic:nvPicPr>
+                    <pic:cNvPr id="1354581751" name="Picture 1" descr="A white text with black text&#10;&#10;AI-generated content may be incorrect."/>
+                    <pic:cNvPicPr/>
+                  </pic:nvPicPr>
+                  <pic:blipFill>
+                    <a:blip r:embed="rId16"/>
+                    <a:stretch>
+                      <a:fillRect/>
+                    </a:stretch>
+                  </pic:blipFill>
+                  <pic:spPr>
+                    <a:xfrm>
+                      <a:off x="0" y="0"/>
+                      <a:ext cx="5174787" cy="3550000"/>
+                    </a:xfrm>
+                    <a:prstGeom prst="rect">
+                      <a:avLst/>
+                    </a:prstGeom>
+                  </pic:spPr>
+                </pic:pic>
+              </a:graphicData>
+            </a:graphic>
+          </wp:inline>
+        </w:drawing>
+      </w:r>
+    </w:p>
     <w:sectPr>
       <w:pgSz w:w="12240" w:h="15840"/>
       <w:pgMar w:top="720" w:right="720" w:bottom="720" w:left="720" w:header="720" w:footer="720" w:gutter="0"/>

</xml_diff>